<commit_message>
Added method section and rewrote Hamiltonian
</commit_message>
<xml_diff>
--- a/work/Poster.docx
+++ b/work/Poster.docx
@@ -124,7 +124,6 @@
           <w:b/>
         </w:rPr>
       </w:pPr>
-      <w:bookmarkStart w:id="0" w:name="_GoBack"/>
       <w:r>
         <w:rPr>
           <w:b/>
@@ -132,7 +131,6 @@
         <w:t xml:space="preserve">Theory </w:t>
       </w:r>
     </w:p>
-    <w:bookmarkEnd w:id="0"/>
     <w:p>
       <w:pPr>
         <w:jc w:val="both"/>
@@ -279,27 +277,13 @@
         <w:rPr>
           <w:rFonts w:eastAsiaTheme="minorEastAsia"/>
         </w:rPr>
-        <w:t xml:space="preserve"> is the gyromagnetic </w:t>
-      </w:r>
-      <w:proofErr w:type="gramStart"/>
-      <w:r>
-        <w:rPr>
-          <w:rFonts w:eastAsiaTheme="minorEastAsia"/>
-        </w:rPr>
-        <w:t>ratio</w:t>
-      </w:r>
-      <w:r>
-        <w:rPr>
-          <w:rFonts w:eastAsiaTheme="minorEastAsia"/>
-        </w:rPr>
-        <w:t>.</w:t>
-      </w:r>
-      <w:proofErr w:type="gramEnd"/>
-      <w:r>
-        <w:rPr>
-          <w:rFonts w:eastAsiaTheme="minorEastAsia"/>
-        </w:rPr>
-        <w:t xml:space="preserve"> T</w:t>
+        <w:t xml:space="preserve"> is the gyromagnetic ratio</w:t>
+      </w:r>
+      <w:r>
+        <w:rPr>
+          <w:rFonts w:eastAsiaTheme="minorEastAsia"/>
+        </w:rPr>
+        <w:t>. T</w:t>
       </w:r>
       <w:r>
         <w:rPr>
@@ -460,7 +444,13 @@
         <w:jc w:val="both"/>
       </w:pPr>
       <w:r>
-        <w:t xml:space="preserve">The time-dependent </w:t>
+        <w:t>The time-dependent</w:t>
+      </w:r>
+      <w:r>
+        <w:t xml:space="preserve"> two-dimensional</w:t>
+      </w:r>
+      <w:r>
+        <w:t xml:space="preserve"> </w:t>
       </w:r>
       <w:proofErr w:type="spellStart"/>
       <w:r>
@@ -595,7 +585,13 @@
                 <w:rPr>
                   <w:rFonts w:ascii="Cambria Math" w:hAnsi="Cambria Math"/>
                 </w:rPr>
-                <m:t>∂x</m:t>
+                <m:t>∂</m:t>
+              </m:r>
+              <m:r>
+                <w:rPr>
+                  <w:rFonts w:ascii="Cambria Math" w:hAnsi="Cambria Math"/>
+                </w:rPr>
+                <m:t>t</m:t>
               </m:r>
             </m:den>
           </m:f>
@@ -603,48 +599,12 @@
             <w:rPr>
               <w:rFonts w:ascii="Cambria Math" w:hAnsi="Cambria Math"/>
             </w:rPr>
-            <m:t xml:space="preserve">= </m:t>
-          </m:r>
-          <m:r>
-            <w:rPr>
-              <w:rFonts w:ascii="Cambria Math" w:hAnsi="Cambria Math"/>
-            </w:rPr>
-            <m:t>γαx</m:t>
-          </m:r>
-          <m:sSub>
-            <m:sSubPr>
-              <m:ctrlPr>
-                <w:rPr>
-                  <w:rFonts w:ascii="Cambria Math" w:hAnsi="Cambria Math"/>
-                  <w:i/>
-                </w:rPr>
-              </m:ctrlPr>
-            </m:sSubPr>
-            <m:e>
-              <m:r>
-                <w:rPr>
-                  <w:rFonts w:ascii="Cambria Math" w:hAnsi="Cambria Math"/>
-                </w:rPr>
-                <m:t>S</m:t>
-              </m:r>
-            </m:e>
-            <m:sub>
-              <m:r>
-                <w:rPr>
-                  <w:rFonts w:ascii="Cambria Math" w:hAnsi="Cambria Math"/>
-                </w:rPr>
-                <m:t>x</m:t>
-              </m:r>
-            </m:sub>
-          </m:sSub>
-          <m:r>
-            <w:rPr>
-              <w:rFonts w:ascii="Cambria Math" w:hAnsi="Cambria Math"/>
-            </w:rPr>
-            <m:t>Ψ</m:t>
+            <m:t>=</m:t>
           </m:r>
           <m:d>
             <m:dPr>
+              <m:begChr m:val="["/>
+              <m:endChr m:val="]"/>
               <m:ctrlPr>
                 <w:rPr>
                   <w:rFonts w:ascii="Cambria Math" w:hAnsi="Cambria Math"/>
@@ -653,36 +613,327 @@
               </m:ctrlPr>
             </m:dPr>
             <m:e>
+              <m:f>
+                <m:fPr>
+                  <m:ctrlPr>
+                    <w:rPr>
+                      <w:rFonts w:ascii="Cambria Math" w:hAnsi="Cambria Math"/>
+                      <w:i/>
+                    </w:rPr>
+                  </m:ctrlPr>
+                </m:fPr>
+                <m:num>
+                  <m:acc>
+                    <m:accPr>
+                      <m:chr m:val="̅"/>
+                      <m:ctrlPr>
+                        <w:rPr>
+                          <w:rFonts w:ascii="Cambria Math" w:hAnsi="Cambria Math"/>
+                          <w:i/>
+                        </w:rPr>
+                      </m:ctrlPr>
+                    </m:accPr>
+                    <m:e>
+                      <m:r>
+                        <w:rPr>
+                          <w:rFonts w:ascii="Cambria Math" w:hAnsi="Cambria Math"/>
+                        </w:rPr>
+                        <m:t>h</m:t>
+                      </m:r>
+                    </m:e>
+                  </m:acc>
+                </m:num>
+                <m:den>
+                  <m:r>
+                    <w:rPr>
+                      <w:rFonts w:ascii="Cambria Math" w:hAnsi="Cambria Math"/>
+                    </w:rPr>
+                    <m:t>2m</m:t>
+                  </m:r>
+                </m:den>
+              </m:f>
+              <m:d>
+                <m:dPr>
+                  <m:ctrlPr>
+                    <w:rPr>
+                      <w:rFonts w:ascii="Cambria Math" w:hAnsi="Cambria Math"/>
+                      <w:i/>
+                    </w:rPr>
+                  </m:ctrlPr>
+                </m:dPr>
+                <m:e>
+                  <m:f>
+                    <m:fPr>
+                      <m:ctrlPr>
+                        <w:rPr>
+                          <w:rFonts w:ascii="Cambria Math" w:hAnsi="Cambria Math"/>
+                          <w:i/>
+                        </w:rPr>
+                      </m:ctrlPr>
+                    </m:fPr>
+                    <m:num>
+                      <m:sSup>
+                        <m:sSupPr>
+                          <m:ctrlPr>
+                            <w:rPr>
+                              <w:rFonts w:ascii="Cambria Math" w:hAnsi="Cambria Math"/>
+                              <w:i/>
+                            </w:rPr>
+                          </m:ctrlPr>
+                        </m:sSupPr>
+                        <m:e>
+                          <m:r>
+                            <w:rPr>
+                              <w:rFonts w:ascii="Cambria Math" w:hAnsi="Cambria Math"/>
+                            </w:rPr>
+                            <m:t>∂</m:t>
+                          </m:r>
+                        </m:e>
+                        <m:sup>
+                          <m:r>
+                            <w:rPr>
+                              <w:rFonts w:ascii="Cambria Math" w:hAnsi="Cambria Math"/>
+                            </w:rPr>
+                            <m:t>2</m:t>
+                          </m:r>
+                        </m:sup>
+                      </m:sSup>
+                    </m:num>
+                    <m:den>
+                      <m:sSup>
+                        <m:sSupPr>
+                          <m:ctrlPr>
+                            <w:rPr>
+                              <w:rFonts w:ascii="Cambria Math" w:hAnsi="Cambria Math"/>
+                              <w:i/>
+                            </w:rPr>
+                          </m:ctrlPr>
+                        </m:sSupPr>
+                        <m:e>
+                          <m:r>
+                            <w:rPr>
+                              <w:rFonts w:ascii="Cambria Math" w:hAnsi="Cambria Math"/>
+                            </w:rPr>
+                            <m:t>∂x</m:t>
+                          </m:r>
+                        </m:e>
+                        <m:sup>
+                          <m:r>
+                            <w:rPr>
+                              <w:rFonts w:ascii="Cambria Math" w:hAnsi="Cambria Math"/>
+                            </w:rPr>
+                            <m:t>2</m:t>
+                          </m:r>
+                        </m:sup>
+                      </m:sSup>
+                    </m:den>
+                  </m:f>
+                  <m:r>
+                    <w:rPr>
+                      <w:rFonts w:ascii="Cambria Math" w:hAnsi="Cambria Math"/>
+                    </w:rPr>
+                    <m:t>+</m:t>
+                  </m:r>
+                  <m:f>
+                    <m:fPr>
+                      <m:ctrlPr>
+                        <w:rPr>
+                          <w:rFonts w:ascii="Cambria Math" w:hAnsi="Cambria Math"/>
+                          <w:i/>
+                        </w:rPr>
+                      </m:ctrlPr>
+                    </m:fPr>
+                    <m:num>
+                      <m:sSup>
+                        <m:sSupPr>
+                          <m:ctrlPr>
+                            <w:rPr>
+                              <w:rFonts w:ascii="Cambria Math" w:hAnsi="Cambria Math"/>
+                              <w:i/>
+                            </w:rPr>
+                          </m:ctrlPr>
+                        </m:sSupPr>
+                        <m:e>
+                          <m:r>
+                            <w:rPr>
+                              <w:rFonts w:ascii="Cambria Math" w:hAnsi="Cambria Math"/>
+                            </w:rPr>
+                            <m:t>∂</m:t>
+                          </m:r>
+                        </m:e>
+                        <m:sup>
+                          <m:r>
+                            <w:rPr>
+                              <w:rFonts w:ascii="Cambria Math" w:hAnsi="Cambria Math"/>
+                            </w:rPr>
+                            <m:t>2</m:t>
+                          </m:r>
+                        </m:sup>
+                      </m:sSup>
+                    </m:num>
+                    <m:den>
+                      <m:sSup>
+                        <m:sSupPr>
+                          <m:ctrlPr>
+                            <w:rPr>
+                              <w:rFonts w:ascii="Cambria Math" w:hAnsi="Cambria Math"/>
+                              <w:i/>
+                            </w:rPr>
+                          </m:ctrlPr>
+                        </m:sSupPr>
+                        <m:e>
+                          <m:r>
+                            <w:rPr>
+                              <w:rFonts w:ascii="Cambria Math" w:hAnsi="Cambria Math"/>
+                            </w:rPr>
+                            <m:t>∂z</m:t>
+                          </m:r>
+                        </m:e>
+                        <m:sup>
+                          <m:r>
+                            <w:rPr>
+                              <w:rFonts w:ascii="Cambria Math" w:hAnsi="Cambria Math"/>
+                            </w:rPr>
+                            <m:t>2</m:t>
+                          </m:r>
+                        </m:sup>
+                      </m:sSup>
+                    </m:den>
+                  </m:f>
+                </m:e>
+              </m:d>
               <m:r>
                 <w:rPr>
                   <w:rFonts w:ascii="Cambria Math" w:hAnsi="Cambria Math"/>
                 </w:rPr>
-                <m:t>x,z,t</m:t>
-              </m:r>
-            </m:e>
-          </m:d>
-          <m:r>
-            <w:rPr>
-              <w:rFonts w:ascii="Cambria Math" w:hAnsi="Cambria Math"/>
-            </w:rPr>
-            <m:t>+</m:t>
-          </m:r>
-          <m:r>
-            <w:rPr>
-              <w:rFonts w:ascii="Cambria Math" w:hAnsi="Cambria Math"/>
-            </w:rPr>
-            <m:t>γ</m:t>
-          </m:r>
-          <m:d>
-            <m:dPr>
-              <m:ctrlPr>
+                <m:t>+</m:t>
+              </m:r>
+              <m:r>
                 <w:rPr>
                   <w:rFonts w:ascii="Cambria Math" w:hAnsi="Cambria Math"/>
-                  <w:i/>
-                </w:rPr>
-              </m:ctrlPr>
-            </m:dPr>
-            <m:e>
+                </w:rPr>
+                <m:t xml:space="preserve"> </m:t>
+              </m:r>
+              <m:r>
+                <w:rPr>
+                  <w:rFonts w:ascii="Cambria Math" w:hAnsi="Cambria Math"/>
+                </w:rPr>
+                <m:t>i</m:t>
+              </m:r>
+              <m:d>
+                <m:dPr>
+                  <m:ctrlPr>
+                    <w:rPr>
+                      <w:rFonts w:ascii="Cambria Math" w:hAnsi="Cambria Math"/>
+                      <w:i/>
+                    </w:rPr>
+                  </m:ctrlPr>
+                </m:dPr>
+                <m:e>
+                  <m:r>
+                    <w:rPr>
+                      <w:rFonts w:ascii="Cambria Math" w:hAnsi="Cambria Math"/>
+                    </w:rPr>
+                    <m:t>γα</m:t>
+                  </m:r>
+                  <m:sSub>
+                    <m:sSubPr>
+                      <m:ctrlPr>
+                        <w:rPr>
+                          <w:rFonts w:ascii="Cambria Math" w:hAnsi="Cambria Math"/>
+                          <w:i/>
+                        </w:rPr>
+                      </m:ctrlPr>
+                    </m:sSubPr>
+                    <m:e>
+                      <m:r>
+                        <w:rPr>
+                          <w:rFonts w:ascii="Cambria Math" w:hAnsi="Cambria Math"/>
+                        </w:rPr>
+                        <m:t>σ</m:t>
+                      </m:r>
+                    </m:e>
+                    <m:sub>
+                      <m:r>
+                        <w:rPr>
+                          <w:rFonts w:ascii="Cambria Math" w:hAnsi="Cambria Math"/>
+                        </w:rPr>
+                        <m:t>x</m:t>
+                      </m:r>
+                    </m:sub>
+                  </m:sSub>
+                  <m:r>
+                    <w:rPr>
+                      <w:rFonts w:ascii="Cambria Math" w:hAnsi="Cambria Math"/>
+                    </w:rPr>
+                    <m:t>+</m:t>
+                  </m:r>
+                  <m:sSub>
+                    <m:sSubPr>
+                      <m:ctrlPr>
+                        <w:rPr>
+                          <w:rFonts w:ascii="Cambria Math" w:hAnsi="Cambria Math"/>
+                          <w:i/>
+                        </w:rPr>
+                      </m:ctrlPr>
+                    </m:sSubPr>
+                    <m:e>
+                      <m:r>
+                        <w:rPr>
+                          <w:rFonts w:ascii="Cambria Math" w:hAnsi="Cambria Math"/>
+                        </w:rPr>
+                        <m:t>B</m:t>
+                      </m:r>
+                    </m:e>
+                    <m:sub>
+                      <m:r>
+                        <w:rPr>
+                          <w:rFonts w:ascii="Cambria Math" w:hAnsi="Cambria Math"/>
+                        </w:rPr>
+                        <m:t>0</m:t>
+                      </m:r>
+                    </m:sub>
+                  </m:sSub>
+                </m:e>
+              </m:d>
+              <m:f>
+                <m:fPr>
+                  <m:ctrlPr>
+                    <w:rPr>
+                      <w:rFonts w:ascii="Cambria Math" w:hAnsi="Cambria Math"/>
+                      <w:i/>
+                    </w:rPr>
+                  </m:ctrlPr>
+                </m:fPr>
+                <m:num>
+                  <m:r>
+                    <w:rPr>
+                      <w:rFonts w:ascii="Cambria Math" w:hAnsi="Cambria Math"/>
+                    </w:rPr>
+                    <m:t>∂</m:t>
+                  </m:r>
+                </m:num>
+                <m:den>
+                  <m:r>
+                    <w:rPr>
+                      <w:rFonts w:ascii="Cambria Math" w:hAnsi="Cambria Math"/>
+                    </w:rPr>
+                    <m:t>∂x</m:t>
+                  </m:r>
+                </m:den>
+              </m:f>
+              <m:r>
+                <w:rPr>
+                  <w:rFonts w:ascii="Cambria Math" w:hAnsi="Cambria Math"/>
+                </w:rPr>
+                <m:t>+γ</m:t>
+              </m:r>
+              <m:r>
+                <w:rPr>
+                  <w:rFonts w:ascii="Cambria Math" w:hAnsi="Cambria Math"/>
+                </w:rPr>
+                <m:t>α</m:t>
+              </m:r>
               <m:sSub>
                 <m:sSubPr>
                   <m:ctrlPr>
@@ -697,7 +948,7 @@
                     <w:rPr>
                       <w:rFonts w:ascii="Cambria Math" w:hAnsi="Cambria Math"/>
                     </w:rPr>
-                    <m:t>B</m:t>
+                    <m:t>σ</m:t>
                   </m:r>
                 </m:e>
                 <m:sub>
@@ -705,44 +956,38 @@
                     <w:rPr>
                       <w:rFonts w:ascii="Cambria Math" w:hAnsi="Cambria Math"/>
                     </w:rPr>
-                    <m:t>0</m:t>
+                    <m:t>z</m:t>
                   </m:r>
                 </m:sub>
               </m:sSub>
-              <m:r>
-                <w:rPr>
-                  <w:rFonts w:ascii="Cambria Math" w:hAnsi="Cambria Math"/>
-                </w:rPr>
-                <m:t>+ αz</m:t>
-              </m:r>
+              <m:f>
+                <m:fPr>
+                  <m:ctrlPr>
+                    <w:rPr>
+                      <w:rFonts w:ascii="Cambria Math" w:hAnsi="Cambria Math"/>
+                      <w:i/>
+                    </w:rPr>
+                  </m:ctrlPr>
+                </m:fPr>
+                <m:num>
+                  <m:r>
+                    <w:rPr>
+                      <w:rFonts w:ascii="Cambria Math" w:hAnsi="Cambria Math"/>
+                    </w:rPr>
+                    <m:t>∂</m:t>
+                  </m:r>
+                </m:num>
+                <m:den>
+                  <m:r>
+                    <w:rPr>
+                      <w:rFonts w:ascii="Cambria Math" w:hAnsi="Cambria Math"/>
+                    </w:rPr>
+                    <m:t>∂z</m:t>
+                  </m:r>
+                </m:den>
+              </m:f>
             </m:e>
           </m:d>
-          <m:sSub>
-            <m:sSubPr>
-              <m:ctrlPr>
-                <w:rPr>
-                  <w:rFonts w:ascii="Cambria Math" w:hAnsi="Cambria Math"/>
-                  <w:i/>
-                </w:rPr>
-              </m:ctrlPr>
-            </m:sSubPr>
-            <m:e>
-              <m:r>
-                <w:rPr>
-                  <w:rFonts w:ascii="Cambria Math" w:hAnsi="Cambria Math"/>
-                </w:rPr>
-                <m:t>S</m:t>
-              </m:r>
-            </m:e>
-            <m:sub>
-              <m:r>
-                <w:rPr>
-                  <w:rFonts w:ascii="Cambria Math" w:hAnsi="Cambria Math"/>
-                </w:rPr>
-                <m:t>z</m:t>
-              </m:r>
-            </m:sub>
-          </m:sSub>
           <m:r>
             <w:rPr>
               <w:rFonts w:ascii="Cambria Math" w:hAnsi="Cambria Math"/>
@@ -1752,6 +1997,811 @@
           </m:r>
         </m:oMath>
       </m:oMathPara>
+    </w:p>
+    <w:p>
+      <w:pPr>
+        <w:jc w:val="both"/>
+        <w:rPr>
+          <w:rFonts w:eastAsiaTheme="minorEastAsia"/>
+        </w:rPr>
+      </w:pPr>
+      <w:r>
+        <w:rPr>
+          <w:rFonts w:eastAsiaTheme="minorEastAsia"/>
+        </w:rPr>
+        <w:t xml:space="preserve">Method </w:t>
+      </w:r>
+    </w:p>
+    <w:p>
+      <w:pPr>
+        <w:jc w:val="both"/>
+        <w:rPr>
+          <w:rFonts w:eastAsiaTheme="minorEastAsia"/>
+        </w:rPr>
+      </w:pPr>
+      <w:r>
+        <w:rPr>
+          <w:rFonts w:eastAsiaTheme="minorEastAsia"/>
+        </w:rPr>
+        <w:t xml:space="preserve">To solve the two-dimensional </w:t>
+      </w:r>
+      <w:proofErr w:type="spellStart"/>
+      <w:r>
+        <w:rPr>
+          <w:rFonts w:eastAsiaTheme="minorEastAsia"/>
+        </w:rPr>
+        <w:t>Schr</w:t>
+      </w:r>
+      <w:proofErr w:type="spellEnd"/>
+      <m:oMath>
+        <m:acc>
+          <m:accPr>
+            <m:chr m:val="̈"/>
+            <m:ctrlPr>
+              <w:rPr>
+                <w:rFonts w:ascii="Cambria Math" w:eastAsiaTheme="minorEastAsia" w:hAnsi="Cambria Math"/>
+                <w:i/>
+              </w:rPr>
+            </m:ctrlPr>
+          </m:accPr>
+          <m:e>
+            <m:r>
+              <w:rPr>
+                <w:rFonts w:ascii="Cambria Math" w:eastAsiaTheme="minorEastAsia" w:hAnsi="Cambria Math"/>
+              </w:rPr>
+              <m:t>o</m:t>
+            </m:r>
+          </m:e>
+        </m:acc>
+      </m:oMath>
+      <w:proofErr w:type="spellStart"/>
+      <w:r>
+        <w:rPr>
+          <w:rFonts w:eastAsiaTheme="minorEastAsia"/>
+        </w:rPr>
+        <w:t>odiner</w:t>
+      </w:r>
+      <w:proofErr w:type="spellEnd"/>
+      <w:r>
+        <w:rPr>
+          <w:rFonts w:eastAsiaTheme="minorEastAsia"/>
+        </w:rPr>
+        <w:t xml:space="preserve"> </w:t>
+      </w:r>
+      <w:r>
+        <w:rPr>
+          <w:rFonts w:eastAsiaTheme="minorEastAsia"/>
+        </w:rPr>
+        <w:t xml:space="preserve">equation </w:t>
+      </w:r>
+      <w:r>
+        <w:rPr>
+          <w:rFonts w:eastAsiaTheme="minorEastAsia"/>
+        </w:rPr>
+        <w:t>numerically t</w:t>
+      </w:r>
+      <w:r>
+        <w:rPr>
+          <w:rFonts w:eastAsiaTheme="minorEastAsia"/>
+        </w:rPr>
+        <w:t>he finite difference method wa</w:t>
+      </w:r>
+      <w:r>
+        <w:rPr>
+          <w:rFonts w:eastAsiaTheme="minorEastAsia"/>
+        </w:rPr>
+        <w:t xml:space="preserve">s utilized where </w:t>
+      </w:r>
+      <w:r>
+        <w:rPr>
+          <w:rFonts w:eastAsiaTheme="minorEastAsia"/>
+        </w:rPr>
+        <w:t xml:space="preserve">space and time were discretized onto a lattice and the </w:t>
+      </w:r>
+      <w:proofErr w:type="spellStart"/>
+      <w:r>
+        <w:rPr>
+          <w:rFonts w:eastAsiaTheme="minorEastAsia"/>
+        </w:rPr>
+        <w:t>wavefunction</w:t>
+      </w:r>
+      <w:proofErr w:type="spellEnd"/>
+      <w:r>
+        <w:rPr>
+          <w:rFonts w:eastAsiaTheme="minorEastAsia"/>
+        </w:rPr>
+        <w:t xml:space="preserve"> was solved at each site on the lattice. When using the finite difference method, the</w:t>
+      </w:r>
+      <w:r>
+        <w:rPr>
+          <w:rFonts w:eastAsiaTheme="minorEastAsia"/>
+        </w:rPr>
+        <w:t xml:space="preserve"> second-ordered</w:t>
+      </w:r>
+      <w:r>
+        <w:rPr>
+          <w:rFonts w:eastAsiaTheme="minorEastAsia"/>
+        </w:rPr>
+        <w:t xml:space="preserve"> spatial derivatives</w:t>
+      </w:r>
+      <w:r>
+        <w:rPr>
+          <w:rFonts w:eastAsiaTheme="minorEastAsia"/>
+        </w:rPr>
+        <w:t xml:space="preserve">, the first-ordered spatial derivatives, and </w:t>
+      </w:r>
+      <w:r>
+        <w:rPr>
+          <w:rFonts w:eastAsiaTheme="minorEastAsia"/>
+        </w:rPr>
+        <w:t xml:space="preserve">the time derivative in </w:t>
+      </w:r>
+      <w:proofErr w:type="spellStart"/>
+      <w:r>
+        <w:rPr>
+          <w:rFonts w:eastAsiaTheme="minorEastAsia"/>
+        </w:rPr>
+        <w:t>Schr</w:t>
+      </w:r>
+      <w:proofErr w:type="spellEnd"/>
+      <m:oMath>
+        <m:acc>
+          <m:accPr>
+            <m:chr m:val="̈"/>
+            <m:ctrlPr>
+              <w:rPr>
+                <w:rFonts w:ascii="Cambria Math" w:eastAsiaTheme="minorEastAsia" w:hAnsi="Cambria Math"/>
+                <w:i/>
+              </w:rPr>
+            </m:ctrlPr>
+          </m:accPr>
+          <m:e>
+            <m:r>
+              <w:rPr>
+                <w:rFonts w:ascii="Cambria Math" w:eastAsiaTheme="minorEastAsia" w:hAnsi="Cambria Math"/>
+              </w:rPr>
+              <m:t>o</m:t>
+            </m:r>
+          </m:e>
+        </m:acc>
+      </m:oMath>
+      <w:proofErr w:type="spellStart"/>
+      <w:r>
+        <w:rPr>
+          <w:rFonts w:eastAsiaTheme="minorEastAsia"/>
+        </w:rPr>
+        <w:t>odiner</w:t>
+      </w:r>
+      <w:proofErr w:type="spellEnd"/>
+      <w:r>
+        <w:rPr>
+          <w:rFonts w:eastAsiaTheme="minorEastAsia"/>
+        </w:rPr>
+        <w:t xml:space="preserve"> equation can be approximated by using the central difference approximation and the forward differ</w:t>
+      </w:r>
+      <w:r>
+        <w:rPr>
+          <w:rFonts w:eastAsiaTheme="minorEastAsia"/>
+        </w:rPr>
+        <w:t xml:space="preserve">ence approximation respectively, </w:t>
+      </w:r>
+    </w:p>
+    <w:p>
+      <w:pPr>
+        <w:jc w:val="both"/>
+        <w:rPr>
+          <w:rFonts w:eastAsiaTheme="minorEastAsia"/>
+        </w:rPr>
+      </w:pPr>
+      <m:oMathPara>
+        <m:oMath>
+          <m:f>
+            <m:fPr>
+              <m:ctrlPr>
+                <w:rPr>
+                  <w:rFonts w:ascii="Cambria Math" w:hAnsi="Cambria Math"/>
+                  <w:i/>
+                </w:rPr>
+              </m:ctrlPr>
+            </m:fPr>
+            <m:num>
+              <m:r>
+                <w:rPr>
+                  <w:rFonts w:ascii="Cambria Math" w:hAnsi="Cambria Math"/>
+                </w:rPr>
+                <m:t>∂</m:t>
+              </m:r>
+              <m:r>
+                <m:rPr>
+                  <m:sty m:val="p"/>
+                </m:rPr>
+                <w:rPr>
+                  <w:rFonts w:ascii="Cambria Math" w:hAnsi="Cambria Math"/>
+                </w:rPr>
+                <m:t>Ψ</m:t>
+              </m:r>
+              <m:d>
+                <m:dPr>
+                  <m:ctrlPr>
+                    <w:rPr>
+                      <w:rFonts w:ascii="Cambria Math" w:hAnsi="Cambria Math"/>
+                      <w:i/>
+                    </w:rPr>
+                  </m:ctrlPr>
+                </m:dPr>
+                <m:e>
+                  <m:r>
+                    <w:rPr>
+                      <w:rFonts w:ascii="Cambria Math" w:hAnsi="Cambria Math"/>
+                    </w:rPr>
+                    <m:t>x,z,t</m:t>
+                  </m:r>
+                </m:e>
+              </m:d>
+            </m:num>
+            <m:den>
+              <m:r>
+                <w:rPr>
+                  <w:rFonts w:ascii="Cambria Math" w:hAnsi="Cambria Math"/>
+                </w:rPr>
+                <m:t>∂</m:t>
+              </m:r>
+              <m:r>
+                <w:rPr>
+                  <w:rFonts w:ascii="Cambria Math" w:hAnsi="Cambria Math"/>
+                </w:rPr>
+                <m:t>t</m:t>
+              </m:r>
+            </m:den>
+          </m:f>
+          <m:r>
+            <w:rPr>
+              <w:rFonts w:ascii="Cambria Math" w:eastAsiaTheme="minorEastAsia" w:hAnsi="Cambria Math"/>
+            </w:rPr>
+            <m:t xml:space="preserve"> ≈ </m:t>
+          </m:r>
+          <m:f>
+            <m:fPr>
+              <m:ctrlPr>
+                <w:rPr>
+                  <w:rFonts w:ascii="Cambria Math" w:eastAsiaTheme="minorEastAsia" w:hAnsi="Cambria Math"/>
+                  <w:i/>
+                </w:rPr>
+              </m:ctrlPr>
+            </m:fPr>
+            <m:num>
+              <m:r>
+                <w:rPr>
+                  <w:rFonts w:ascii="Cambria Math" w:eastAsiaTheme="minorEastAsia" w:hAnsi="Cambria Math"/>
+                </w:rPr>
+                <m:t>Ψ</m:t>
+              </m:r>
+              <m:d>
+                <m:dPr>
+                  <m:ctrlPr>
+                    <w:rPr>
+                      <w:rFonts w:ascii="Cambria Math" w:eastAsiaTheme="minorEastAsia" w:hAnsi="Cambria Math"/>
+                      <w:i/>
+                    </w:rPr>
+                  </m:ctrlPr>
+                </m:dPr>
+                <m:e>
+                  <m:r>
+                    <w:rPr>
+                      <w:rFonts w:ascii="Cambria Math" w:eastAsiaTheme="minorEastAsia" w:hAnsi="Cambria Math"/>
+                    </w:rPr>
+                    <m:t>x,z,t</m:t>
+                  </m:r>
+                  <m:r>
+                    <w:rPr>
+                      <w:rFonts w:ascii="Cambria Math" w:eastAsiaTheme="minorEastAsia" w:hAnsi="Cambria Math"/>
+                    </w:rPr>
+                    <m:t>+∆t</m:t>
+                  </m:r>
+                </m:e>
+              </m:d>
+              <m:r>
+                <w:rPr>
+                  <w:rFonts w:ascii="Cambria Math" w:eastAsiaTheme="minorEastAsia" w:hAnsi="Cambria Math"/>
+                </w:rPr>
+                <m:t>-</m:t>
+              </m:r>
+              <m:r>
+                <w:rPr>
+                  <w:rFonts w:ascii="Cambria Math" w:eastAsiaTheme="minorEastAsia" w:hAnsi="Cambria Math"/>
+                </w:rPr>
+                <m:t>Ψ</m:t>
+              </m:r>
+              <m:d>
+                <m:dPr>
+                  <m:ctrlPr>
+                    <w:rPr>
+                      <w:rFonts w:ascii="Cambria Math" w:eastAsiaTheme="minorEastAsia" w:hAnsi="Cambria Math"/>
+                      <w:i/>
+                    </w:rPr>
+                  </m:ctrlPr>
+                </m:dPr>
+                <m:e>
+                  <m:r>
+                    <w:rPr>
+                      <w:rFonts w:ascii="Cambria Math" w:eastAsiaTheme="minorEastAsia" w:hAnsi="Cambria Math"/>
+                    </w:rPr>
+                    <m:t>x,z,t</m:t>
+                  </m:r>
+                </m:e>
+              </m:d>
+              <m:r>
+                <w:rPr>
+                  <w:rFonts w:ascii="Cambria Math" w:eastAsiaTheme="minorEastAsia" w:hAnsi="Cambria Math"/>
+                </w:rPr>
+                <m:t xml:space="preserve">  </m:t>
+              </m:r>
+            </m:num>
+            <m:den>
+              <m:r>
+                <w:rPr>
+                  <w:rFonts w:ascii="Cambria Math" w:eastAsiaTheme="minorEastAsia" w:hAnsi="Cambria Math"/>
+                </w:rPr>
+                <m:t>∆t</m:t>
+              </m:r>
+            </m:den>
+          </m:f>
+          <m:r>
+            <w:rPr>
+              <w:rFonts w:ascii="Cambria Math" w:eastAsiaTheme="minorEastAsia" w:hAnsi="Cambria Math"/>
+            </w:rPr>
+            <m:t>,</m:t>
+          </m:r>
+        </m:oMath>
+      </m:oMathPara>
+    </w:p>
+    <w:p>
+      <w:pPr>
+        <w:jc w:val="both"/>
+        <w:rPr>
+          <w:rFonts w:ascii="Cambria Math" w:eastAsiaTheme="minorEastAsia" w:hAnsi="Cambria Math"/>
+          <w:i/>
+        </w:rPr>
+      </w:pPr>
+      <m:oMathPara>
+        <m:oMath>
+          <m:f>
+            <m:fPr>
+              <m:ctrlPr>
+                <w:rPr>
+                  <w:rFonts w:ascii="Cambria Math" w:eastAsiaTheme="minorEastAsia" w:hAnsi="Cambria Math"/>
+                  <w:i/>
+                </w:rPr>
+              </m:ctrlPr>
+            </m:fPr>
+            <m:num>
+              <m:r>
+                <w:rPr>
+                  <w:rFonts w:ascii="Cambria Math" w:eastAsiaTheme="minorEastAsia" w:hAnsi="Cambria Math"/>
+                </w:rPr>
+                <m:t>∂Ψ</m:t>
+              </m:r>
+              <m:d>
+                <m:dPr>
+                  <m:ctrlPr>
+                    <w:rPr>
+                      <w:rFonts w:ascii="Cambria Math" w:eastAsiaTheme="minorEastAsia" w:hAnsi="Cambria Math"/>
+                      <w:i/>
+                    </w:rPr>
+                  </m:ctrlPr>
+                </m:dPr>
+                <m:e>
+                  <m:r>
+                    <w:rPr>
+                      <w:rFonts w:ascii="Cambria Math" w:eastAsiaTheme="minorEastAsia" w:hAnsi="Cambria Math"/>
+                    </w:rPr>
+                    <m:t>x,z,t</m:t>
+                  </m:r>
+                </m:e>
+              </m:d>
+            </m:num>
+            <m:den>
+              <m:r>
+                <w:rPr>
+                  <w:rFonts w:ascii="Cambria Math" w:eastAsiaTheme="minorEastAsia" w:hAnsi="Cambria Math"/>
+                </w:rPr>
+                <m:t>∂x</m:t>
+              </m:r>
+            </m:den>
+          </m:f>
+          <m:r>
+            <w:rPr>
+              <w:rFonts w:ascii="Cambria Math" w:eastAsiaTheme="minorEastAsia" w:hAnsi="Cambria Math"/>
+            </w:rPr>
+            <m:t xml:space="preserve"> ≈ </m:t>
+          </m:r>
+          <m:f>
+            <m:fPr>
+              <m:ctrlPr>
+                <w:rPr>
+                  <w:rFonts w:ascii="Cambria Math" w:eastAsiaTheme="minorEastAsia" w:hAnsi="Cambria Math"/>
+                  <w:i/>
+                </w:rPr>
+              </m:ctrlPr>
+            </m:fPr>
+            <m:num>
+              <m:r>
+                <w:rPr>
+                  <w:rFonts w:ascii="Cambria Math" w:eastAsiaTheme="minorEastAsia" w:hAnsi="Cambria Math"/>
+                </w:rPr>
+                <m:t>Ψ</m:t>
+              </m:r>
+              <m:d>
+                <m:dPr>
+                  <m:ctrlPr>
+                    <w:rPr>
+                      <w:rFonts w:ascii="Cambria Math" w:eastAsiaTheme="minorEastAsia" w:hAnsi="Cambria Math"/>
+                      <w:i/>
+                    </w:rPr>
+                  </m:ctrlPr>
+                </m:dPr>
+                <m:e>
+                  <m:r>
+                    <w:rPr>
+                      <w:rFonts w:ascii="Cambria Math" w:eastAsiaTheme="minorEastAsia" w:hAnsi="Cambria Math"/>
+                    </w:rPr>
+                    <m:t>x</m:t>
+                  </m:r>
+                  <m:r>
+                    <w:rPr>
+                      <w:rFonts w:ascii="Cambria Math" w:eastAsiaTheme="minorEastAsia" w:hAnsi="Cambria Math"/>
+                    </w:rPr>
+                    <m:t>+∆x</m:t>
+                  </m:r>
+                  <m:r>
+                    <w:rPr>
+                      <w:rFonts w:ascii="Cambria Math" w:eastAsiaTheme="minorEastAsia" w:hAnsi="Cambria Math"/>
+                    </w:rPr>
+                    <m:t>,z,t</m:t>
+                  </m:r>
+                </m:e>
+              </m:d>
+              <m:r>
+                <w:rPr>
+                  <w:rFonts w:ascii="Cambria Math" w:eastAsiaTheme="minorEastAsia" w:hAnsi="Cambria Math"/>
+                </w:rPr>
+                <m:t>-Ψ</m:t>
+              </m:r>
+              <m:d>
+                <m:dPr>
+                  <m:ctrlPr>
+                    <w:rPr>
+                      <w:rFonts w:ascii="Cambria Math" w:eastAsiaTheme="minorEastAsia" w:hAnsi="Cambria Math"/>
+                      <w:i/>
+                    </w:rPr>
+                  </m:ctrlPr>
+                </m:dPr>
+                <m:e>
+                  <m:r>
+                    <w:rPr>
+                      <w:rFonts w:ascii="Cambria Math" w:eastAsiaTheme="minorEastAsia" w:hAnsi="Cambria Math"/>
+                    </w:rPr>
+                    <m:t>x,z,t</m:t>
+                  </m:r>
+                </m:e>
+              </m:d>
+              <m:r>
+                <w:rPr>
+                  <w:rFonts w:ascii="Cambria Math" w:eastAsiaTheme="minorEastAsia" w:hAnsi="Cambria Math"/>
+                </w:rPr>
+                <m:t xml:space="preserve">  </m:t>
+              </m:r>
+            </m:num>
+            <m:den>
+              <m:r>
+                <w:rPr>
+                  <w:rFonts w:ascii="Cambria Math" w:eastAsiaTheme="minorEastAsia" w:hAnsi="Cambria Math"/>
+                </w:rPr>
+                <m:t>∆</m:t>
+              </m:r>
+              <m:r>
+                <w:rPr>
+                  <w:rFonts w:ascii="Cambria Math" w:eastAsiaTheme="minorEastAsia" w:hAnsi="Cambria Math"/>
+                </w:rPr>
+                <m:t>x</m:t>
+              </m:r>
+            </m:den>
+          </m:f>
+          <m:r>
+            <w:rPr>
+              <w:rFonts w:ascii="Cambria Math" w:eastAsiaTheme="minorEastAsia" w:hAnsi="Cambria Math"/>
+            </w:rPr>
+            <m:t>,</m:t>
+          </m:r>
+        </m:oMath>
+      </m:oMathPara>
+    </w:p>
+    <w:p>
+      <w:pPr>
+        <w:jc w:val="both"/>
+        <w:rPr>
+          <w:rFonts w:ascii="Cambria Math" w:eastAsiaTheme="minorEastAsia" w:hAnsi="Cambria Math"/>
+          <w:i/>
+        </w:rPr>
+      </w:pPr>
+      <m:oMathPara>
+        <m:oMath>
+          <m:f>
+            <m:fPr>
+              <m:ctrlPr>
+                <w:rPr>
+                  <w:rFonts w:ascii="Cambria Math" w:eastAsiaTheme="minorEastAsia" w:hAnsi="Cambria Math"/>
+                  <w:i/>
+                </w:rPr>
+              </m:ctrlPr>
+            </m:fPr>
+            <m:num>
+              <m:sSup>
+                <m:sSupPr>
+                  <m:ctrlPr>
+                    <w:rPr>
+                      <w:rFonts w:ascii="Cambria Math" w:eastAsiaTheme="minorEastAsia" w:hAnsi="Cambria Math"/>
+                      <w:i/>
+                    </w:rPr>
+                  </m:ctrlPr>
+                </m:sSupPr>
+                <m:e>
+                  <m:r>
+                    <w:rPr>
+                      <w:rFonts w:ascii="Cambria Math" w:eastAsiaTheme="minorEastAsia" w:hAnsi="Cambria Math"/>
+                    </w:rPr>
+                    <m:t>∂</m:t>
+                  </m:r>
+                </m:e>
+                <m:sup>
+                  <m:r>
+                    <w:rPr>
+                      <w:rFonts w:ascii="Cambria Math" w:eastAsiaTheme="minorEastAsia" w:hAnsi="Cambria Math"/>
+                    </w:rPr>
+                    <m:t>2</m:t>
+                  </m:r>
+                </m:sup>
+              </m:sSup>
+              <m:r>
+                <w:rPr>
+                  <w:rFonts w:ascii="Cambria Math" w:eastAsiaTheme="minorEastAsia" w:hAnsi="Cambria Math"/>
+                </w:rPr>
+                <m:t>Ψ</m:t>
+              </m:r>
+              <m:d>
+                <m:dPr>
+                  <m:ctrlPr>
+                    <w:rPr>
+                      <w:rFonts w:ascii="Cambria Math" w:eastAsiaTheme="minorEastAsia" w:hAnsi="Cambria Math"/>
+                      <w:i/>
+                    </w:rPr>
+                  </m:ctrlPr>
+                </m:dPr>
+                <m:e>
+                  <m:r>
+                    <w:rPr>
+                      <w:rFonts w:ascii="Cambria Math" w:eastAsiaTheme="minorEastAsia" w:hAnsi="Cambria Math"/>
+                    </w:rPr>
+                    <m:t>x,z,t</m:t>
+                  </m:r>
+                </m:e>
+              </m:d>
+            </m:num>
+            <m:den>
+              <m:sSup>
+                <m:sSupPr>
+                  <m:ctrlPr>
+                    <w:rPr>
+                      <w:rFonts w:ascii="Cambria Math" w:eastAsiaTheme="minorEastAsia" w:hAnsi="Cambria Math"/>
+                      <w:i/>
+                    </w:rPr>
+                  </m:ctrlPr>
+                </m:sSupPr>
+                <m:e>
+                  <m:r>
+                    <w:rPr>
+                      <w:rFonts w:ascii="Cambria Math" w:eastAsiaTheme="minorEastAsia" w:hAnsi="Cambria Math"/>
+                    </w:rPr>
+                    <m:t>∂x</m:t>
+                  </m:r>
+                </m:e>
+                <m:sup>
+                  <m:r>
+                    <w:rPr>
+                      <w:rFonts w:ascii="Cambria Math" w:eastAsiaTheme="minorEastAsia" w:hAnsi="Cambria Math"/>
+                    </w:rPr>
+                    <m:t>2</m:t>
+                  </m:r>
+                </m:sup>
+              </m:sSup>
+            </m:den>
+          </m:f>
+          <m:r>
+            <w:rPr>
+              <w:rFonts w:ascii="Cambria Math" w:eastAsiaTheme="minorEastAsia" w:hAnsi="Cambria Math"/>
+            </w:rPr>
+            <m:t xml:space="preserve"> ≈ </m:t>
+          </m:r>
+          <m:f>
+            <m:fPr>
+              <m:ctrlPr>
+                <w:rPr>
+                  <w:rFonts w:ascii="Cambria Math" w:eastAsiaTheme="minorEastAsia" w:hAnsi="Cambria Math"/>
+                  <w:i/>
+                </w:rPr>
+              </m:ctrlPr>
+            </m:fPr>
+            <m:num>
+              <m:r>
+                <w:rPr>
+                  <w:rFonts w:ascii="Cambria Math" w:eastAsiaTheme="minorEastAsia" w:hAnsi="Cambria Math"/>
+                </w:rPr>
+                <m:t>Ψ</m:t>
+              </m:r>
+              <m:d>
+                <m:dPr>
+                  <m:ctrlPr>
+                    <w:rPr>
+                      <w:rFonts w:ascii="Cambria Math" w:eastAsiaTheme="minorEastAsia" w:hAnsi="Cambria Math"/>
+                      <w:i/>
+                    </w:rPr>
+                  </m:ctrlPr>
+                </m:dPr>
+                <m:e>
+                  <m:r>
+                    <w:rPr>
+                      <w:rFonts w:ascii="Cambria Math" w:eastAsiaTheme="minorEastAsia" w:hAnsi="Cambria Math"/>
+                    </w:rPr>
+                    <m:t>x+∆x,z,t</m:t>
+                  </m:r>
+                </m:e>
+              </m:d>
+              <m:r>
+                <w:rPr>
+                  <w:rFonts w:ascii="Cambria Math" w:eastAsiaTheme="minorEastAsia" w:hAnsi="Cambria Math"/>
+                </w:rPr>
+                <m:t>+</m:t>
+              </m:r>
+              <m:r>
+                <w:rPr>
+                  <w:rFonts w:ascii="Cambria Math" w:eastAsiaTheme="minorEastAsia" w:hAnsi="Cambria Math"/>
+                </w:rPr>
+                <m:t>Ψ</m:t>
+              </m:r>
+              <m:d>
+                <m:dPr>
+                  <m:ctrlPr>
+                    <w:rPr>
+                      <w:rFonts w:ascii="Cambria Math" w:eastAsiaTheme="minorEastAsia" w:hAnsi="Cambria Math"/>
+                      <w:i/>
+                    </w:rPr>
+                  </m:ctrlPr>
+                </m:dPr>
+                <m:e>
+                  <m:r>
+                    <w:rPr>
+                      <w:rFonts w:ascii="Cambria Math" w:eastAsiaTheme="minorEastAsia" w:hAnsi="Cambria Math"/>
+                    </w:rPr>
+                    <m:t>x</m:t>
+                  </m:r>
+                  <m:r>
+                    <w:rPr>
+                      <w:rFonts w:ascii="Cambria Math" w:eastAsiaTheme="minorEastAsia" w:hAnsi="Cambria Math"/>
+                    </w:rPr>
+                    <m:t>-</m:t>
+                  </m:r>
+                  <m:r>
+                    <w:rPr>
+                      <w:rFonts w:ascii="Cambria Math" w:eastAsiaTheme="minorEastAsia" w:hAnsi="Cambria Math"/>
+                    </w:rPr>
+                    <m:t>∆x,z,t</m:t>
+                  </m:r>
+                </m:e>
+              </m:d>
+              <m:r>
+                <w:rPr>
+                  <w:rFonts w:ascii="Cambria Math" w:eastAsiaTheme="minorEastAsia" w:hAnsi="Cambria Math"/>
+                </w:rPr>
+                <m:t>-2</m:t>
+              </m:r>
+              <m:r>
+                <w:rPr>
+                  <w:rFonts w:ascii="Cambria Math" w:eastAsiaTheme="minorEastAsia" w:hAnsi="Cambria Math"/>
+                </w:rPr>
+                <m:t>Ψ</m:t>
+              </m:r>
+              <m:d>
+                <m:dPr>
+                  <m:ctrlPr>
+                    <w:rPr>
+                      <w:rFonts w:ascii="Cambria Math" w:eastAsiaTheme="minorEastAsia" w:hAnsi="Cambria Math"/>
+                      <w:i/>
+                    </w:rPr>
+                  </m:ctrlPr>
+                </m:dPr>
+                <m:e>
+                  <m:r>
+                    <w:rPr>
+                      <w:rFonts w:ascii="Cambria Math" w:eastAsiaTheme="minorEastAsia" w:hAnsi="Cambria Math"/>
+                    </w:rPr>
+                    <m:t>x,z,t</m:t>
+                  </m:r>
+                </m:e>
+              </m:d>
+              <m:r>
+                <w:rPr>
+                  <w:rFonts w:ascii="Cambria Math" w:eastAsiaTheme="minorEastAsia" w:hAnsi="Cambria Math"/>
+                </w:rPr>
+                <m:t xml:space="preserve">  </m:t>
+              </m:r>
+            </m:num>
+            <m:den>
+              <m:r>
+                <w:rPr>
+                  <w:rFonts w:ascii="Cambria Math" w:eastAsiaTheme="minorEastAsia" w:hAnsi="Cambria Math"/>
+                </w:rPr>
+                <m:t>∆</m:t>
+              </m:r>
+              <m:sSup>
+                <m:sSupPr>
+                  <m:ctrlPr>
+                    <w:rPr>
+                      <w:rFonts w:ascii="Cambria Math" w:eastAsiaTheme="minorEastAsia" w:hAnsi="Cambria Math"/>
+                      <w:i/>
+                    </w:rPr>
+                  </m:ctrlPr>
+                </m:sSupPr>
+                <m:e>
+                  <m:r>
+                    <w:rPr>
+                      <w:rFonts w:ascii="Cambria Math" w:eastAsiaTheme="minorEastAsia" w:hAnsi="Cambria Math"/>
+                    </w:rPr>
+                    <m:t>x</m:t>
+                  </m:r>
+                </m:e>
+                <m:sup>
+                  <m:r>
+                    <w:rPr>
+                      <w:rFonts w:ascii="Cambria Math" w:eastAsiaTheme="minorEastAsia" w:hAnsi="Cambria Math"/>
+                    </w:rPr>
+                    <m:t>2</m:t>
+                  </m:r>
+                </m:sup>
+              </m:sSup>
+            </m:den>
+          </m:f>
+          <m:r>
+            <w:rPr>
+              <w:rFonts w:ascii="Cambria Math" w:eastAsiaTheme="minorEastAsia" w:hAnsi="Cambria Math"/>
+            </w:rPr>
+            <m:t>.</m:t>
+          </m:r>
+        </m:oMath>
+      </m:oMathPara>
+    </w:p>
+    <w:p>
+      <w:pPr>
+        <w:jc w:val="both"/>
+        <w:rPr>
+          <w:rFonts w:ascii="Cambria Math" w:eastAsiaTheme="minorEastAsia" w:hAnsi="Cambria Math"/>
+        </w:rPr>
+      </w:pPr>
+      <w:bookmarkStart w:id="0" w:name="_GoBack"/>
+      <w:bookmarkEnd w:id="0"/>
+      <w:r>
+        <w:rPr>
+          <w:rFonts w:ascii="Cambria Math" w:eastAsiaTheme="minorEastAsia" w:hAnsi="Cambria Math"/>
+        </w:rPr>
+        <w:t xml:space="preserve">Here the errors are second ordered and the z – spatial derivatives are of the same form as the x-spatial derivatives </w:t>
+      </w:r>
+    </w:p>
+    <w:p>
+      <w:pPr>
+        <w:jc w:val="both"/>
+        <w:rPr>
+          <w:rFonts w:eastAsiaTheme="minorEastAsia"/>
+        </w:rPr>
+      </w:pPr>
     </w:p>
     <w:p>
       <w:pPr>
@@ -2500,7 +3550,7 @@
 </file>
 
 <file path=customXml/itemProps1.xml><?xml version="1.0" encoding="utf-8"?>
-<ds:datastoreItem xmlns:ds="http://schemas.openxmlformats.org/officeDocument/2006/customXml" ds:itemID="{498D9F72-9D2A-4EE4-9800-21155977E246}">
+<ds:datastoreItem xmlns:ds="http://schemas.openxmlformats.org/officeDocument/2006/customXml" ds:itemID="{75625EFB-68F7-40D9-A1EF-28D838FD7F42}">
   <ds:schemaRefs>
     <ds:schemaRef ds:uri="http://schemas.openxmlformats.org/officeDocument/2006/bibliography"/>
   </ds:schemaRefs>

</xml_diff>

<commit_message>
added work cited section
</commit_message>
<xml_diff>
--- a/work/Poster.docx
+++ b/work/Poster.docx
@@ -277,13 +277,27 @@
         <w:rPr>
           <w:rFonts w:eastAsiaTheme="minorEastAsia"/>
         </w:rPr>
-        <w:t xml:space="preserve"> is the gyromagnetic ratio</w:t>
-      </w:r>
-      <w:r>
-        <w:rPr>
-          <w:rFonts w:eastAsiaTheme="minorEastAsia"/>
-        </w:rPr>
-        <w:t>. T</w:t>
+        <w:t xml:space="preserve"> is the gyromagnetic </w:t>
+      </w:r>
+      <w:proofErr w:type="gramStart"/>
+      <w:r>
+        <w:rPr>
+          <w:rFonts w:eastAsiaTheme="minorEastAsia"/>
+        </w:rPr>
+        <w:t>ratio</w:t>
+      </w:r>
+      <w:r>
+        <w:rPr>
+          <w:rFonts w:eastAsiaTheme="minorEastAsia"/>
+        </w:rPr>
+        <w:t>.</w:t>
+      </w:r>
+      <w:proofErr w:type="gramEnd"/>
+      <w:r>
+        <w:rPr>
+          <w:rFonts w:eastAsiaTheme="minorEastAsia"/>
+        </w:rPr>
+        <w:t xml:space="preserve"> T</w:t>
       </w:r>
       <w:r>
         <w:rPr>
@@ -2786,14 +2800,390 @@
           <w:rFonts w:ascii="Cambria Math" w:eastAsiaTheme="minorEastAsia" w:hAnsi="Cambria Math"/>
         </w:rPr>
       </w:pPr>
+      <w:r>
+        <w:rPr>
+          <w:rFonts w:ascii="Cambria Math" w:eastAsiaTheme="minorEastAsia" w:hAnsi="Cambria Math"/>
+        </w:rPr>
+        <w:t>Here the errors are second ordered and the z – spatial derivatives are of the same form as the x-spatial derivatives</w:t>
+      </w:r>
+      <w:r>
+        <w:rPr>
+          <w:rFonts w:ascii="Cambria Math" w:eastAsiaTheme="minorEastAsia" w:hAnsi="Cambria Math"/>
+        </w:rPr>
+        <w:t>.</w:t>
+      </w:r>
+    </w:p>
+    <w:p>
+      <w:pPr>
+        <w:jc w:val="both"/>
+        <w:rPr>
+          <w:rFonts w:ascii="Cambria Math" w:eastAsiaTheme="minorEastAsia" w:hAnsi="Cambria Math"/>
+        </w:rPr>
+      </w:pPr>
+    </w:p>
+    <w:p>
+      <w:pPr>
+        <w:jc w:val="both"/>
+        <w:rPr>
+          <w:rFonts w:ascii="Cambria Math" w:eastAsiaTheme="minorEastAsia" w:hAnsi="Cambria Math"/>
+        </w:rPr>
+      </w:pPr>
+      <w:r>
+        <w:rPr>
+          <w:rFonts w:ascii="Cambria Math" w:eastAsiaTheme="minorEastAsia" w:hAnsi="Cambria Math"/>
+          <w:b/>
+          <w:bCs/>
+        </w:rPr>
+        <w:t>Literature cited</w:t>
+      </w:r>
+    </w:p>
+    <w:p>
+      <w:pPr>
+        <w:jc w:val="both"/>
+        <w:rPr>
+          <w:rFonts w:ascii="Cambria Math" w:eastAsiaTheme="minorEastAsia" w:hAnsi="Cambria Math"/>
+        </w:rPr>
+      </w:pPr>
+      <w:r>
+        <w:rPr>
+          <w:rFonts w:ascii="Cambria Math" w:eastAsiaTheme="minorEastAsia" w:hAnsi="Cambria Math"/>
+          <w:lang w:val="pt-BR"/>
+        </w:rPr>
+        <w:t xml:space="preserve"> Bulnes. Diaz, J. and Oliveira. I.S. </w:t>
+      </w:r>
+      <w:r>
+        <w:rPr>
+          <w:rFonts w:ascii="Cambria Math" w:eastAsiaTheme="minorEastAsia" w:hAnsi="Cambria Math"/>
+        </w:rPr>
+        <w:t>2001. Construction of exact solutions for the Stern-</w:t>
+      </w:r>
+      <w:proofErr w:type="spellStart"/>
+      <w:r>
+        <w:rPr>
+          <w:rFonts w:ascii="Cambria Math" w:eastAsiaTheme="minorEastAsia" w:hAnsi="Cambria Math"/>
+        </w:rPr>
+        <w:t>Gerlach</w:t>
+      </w:r>
+      <w:proofErr w:type="spellEnd"/>
+      <w:r>
+        <w:rPr>
+          <w:rFonts w:ascii="Cambria Math" w:eastAsiaTheme="minorEastAsia" w:hAnsi="Cambria Math"/>
+        </w:rPr>
+        <w:t xml:space="preserve"> effect. </w:t>
+      </w:r>
+      <w:hyperlink r:id="rId5" w:history="1">
+        <w:r>
+          <w:rPr>
+            <w:rStyle w:val="Hyperlink"/>
+            <w:rFonts w:ascii="Cambria Math" w:eastAsiaTheme="minorEastAsia" w:hAnsi="Cambria Math"/>
+          </w:rPr>
+          <w:t>http://www.scielo.br/scielo.php?script=sci_arttext&amp;pid=S0103-97332001000300023</w:t>
+        </w:r>
+      </w:hyperlink>
+    </w:p>
+    <w:p>
+      <w:pPr>
+        <w:jc w:val="both"/>
+        <w:rPr>
+          <w:rFonts w:ascii="Cambria Math" w:eastAsiaTheme="minorEastAsia" w:hAnsi="Cambria Math"/>
+        </w:rPr>
+      </w:pPr>
+      <w:r>
+        <w:rPr>
+          <w:rFonts w:ascii="Cambria Math" w:eastAsiaTheme="minorEastAsia" w:hAnsi="Cambria Math"/>
+        </w:rPr>
+        <w:t xml:space="preserve">Griffiths, David. 2005. </w:t>
+      </w:r>
+      <w:r>
+        <w:rPr>
+          <w:rFonts w:ascii="Cambria Math" w:eastAsiaTheme="minorEastAsia" w:hAnsi="Cambria Math"/>
+          <w:i/>
+          <w:iCs/>
+        </w:rPr>
+        <w:t>Introduction to Quantum Mechanics (2</w:t>
+      </w:r>
+      <w:r>
+        <w:rPr>
+          <w:rFonts w:ascii="Cambria Math" w:eastAsiaTheme="minorEastAsia" w:hAnsi="Cambria Math"/>
+          <w:i/>
+          <w:iCs/>
+          <w:vertAlign w:val="superscript"/>
+        </w:rPr>
+        <w:t>nd</w:t>
+      </w:r>
+      <w:r>
+        <w:rPr>
+          <w:rFonts w:ascii="Cambria Math" w:eastAsiaTheme="minorEastAsia" w:hAnsi="Cambria Math"/>
+          <w:i/>
+          <w:iCs/>
+        </w:rPr>
+        <w:t xml:space="preserve"> </w:t>
+      </w:r>
+      <w:proofErr w:type="spellStart"/>
+      <w:r>
+        <w:rPr>
+          <w:rFonts w:ascii="Cambria Math" w:eastAsiaTheme="minorEastAsia" w:hAnsi="Cambria Math"/>
+          <w:i/>
+          <w:iCs/>
+        </w:rPr>
+        <w:t>ed</w:t>
+      </w:r>
+      <w:proofErr w:type="spellEnd"/>
+      <w:proofErr w:type="gramStart"/>
+      <w:r>
+        <w:rPr>
+          <w:rFonts w:ascii="Cambria Math" w:eastAsiaTheme="minorEastAsia" w:hAnsi="Cambria Math"/>
+          <w:i/>
+          <w:iCs/>
+        </w:rPr>
+        <w:t>)</w:t>
+      </w:r>
+      <w:r>
+        <w:rPr>
+          <w:rFonts w:ascii="Cambria Math" w:eastAsiaTheme="minorEastAsia" w:hAnsi="Cambria Math"/>
+        </w:rPr>
+        <w:t>.Upper</w:t>
+      </w:r>
+      <w:proofErr w:type="gramEnd"/>
+      <w:r>
+        <w:rPr>
+          <w:rFonts w:ascii="Cambria Math" w:eastAsiaTheme="minorEastAsia" w:hAnsi="Cambria Math"/>
+        </w:rPr>
+        <w:t xml:space="preserve"> Saddle River, NJ. Person Prentice Hall. </w:t>
+      </w:r>
+    </w:p>
+    <w:p>
+      <w:pPr>
+        <w:jc w:val="both"/>
+        <w:rPr>
+          <w:rFonts w:ascii="Cambria Math" w:eastAsiaTheme="minorEastAsia" w:hAnsi="Cambria Math"/>
+        </w:rPr>
+      </w:pPr>
+      <w:r>
+        <w:rPr>
+          <w:rFonts w:ascii="Cambria Math" w:eastAsiaTheme="minorEastAsia" w:hAnsi="Cambria Math"/>
+        </w:rPr>
+        <w:t xml:space="preserve">Stenson, Jared Rees. 2012. </w:t>
+      </w:r>
+      <w:r>
+        <w:rPr>
+          <w:rFonts w:ascii="Cambria Math" w:eastAsiaTheme="minorEastAsia" w:hAnsi="Cambria Math"/>
+          <w:i/>
+          <w:iCs/>
+        </w:rPr>
+        <w:t>Representations for Understanding the Stern-</w:t>
+      </w:r>
+      <w:proofErr w:type="spellStart"/>
+      <w:r>
+        <w:rPr>
+          <w:rFonts w:ascii="Cambria Math" w:eastAsiaTheme="minorEastAsia" w:hAnsi="Cambria Math"/>
+          <w:i/>
+          <w:iCs/>
+        </w:rPr>
+        <w:t>Gerlach</w:t>
+      </w:r>
+      <w:proofErr w:type="spellEnd"/>
+      <w:r>
+        <w:rPr>
+          <w:rFonts w:ascii="Cambria Math" w:eastAsiaTheme="minorEastAsia" w:hAnsi="Cambria Math"/>
+          <w:i/>
+          <w:iCs/>
+        </w:rPr>
+        <w:t xml:space="preserve"> Effect.</w:t>
+      </w:r>
+      <w:r>
+        <w:rPr>
+          <w:rFonts w:ascii="Cambria Math" w:eastAsiaTheme="minorEastAsia" w:hAnsi="Cambria Math"/>
+        </w:rPr>
+        <w:t xml:space="preserve"> </w:t>
+      </w:r>
+      <w:r>
+        <w:rPr>
+          <w:rFonts w:ascii="Cambria Math" w:eastAsiaTheme="minorEastAsia" w:hAnsi="Cambria Math"/>
+          <w:i/>
+          <w:iCs/>
+        </w:rPr>
+        <w:t xml:space="preserve">Journal of </w:t>
+      </w:r>
+      <w:proofErr w:type="spellStart"/>
+      <w:r>
+        <w:rPr>
+          <w:rFonts w:ascii="Cambria Math" w:eastAsiaTheme="minorEastAsia" w:hAnsi="Cambria Math"/>
+          <w:i/>
+          <w:iCs/>
+        </w:rPr>
+        <w:t>Blahology</w:t>
+      </w:r>
+      <w:proofErr w:type="spellEnd"/>
+      <w:r>
+        <w:rPr>
+          <w:rFonts w:ascii="Cambria Math" w:eastAsiaTheme="minorEastAsia" w:hAnsi="Cambria Math"/>
+        </w:rPr>
+        <w:t xml:space="preserve"> 1:1-2.</w:t>
+      </w:r>
+    </w:p>
+    <w:p>
+      <w:pPr>
+        <w:jc w:val="both"/>
+        <w:rPr>
+          <w:rFonts w:ascii="Cambria Math" w:eastAsiaTheme="minorEastAsia" w:hAnsi="Cambria Math"/>
+        </w:rPr>
+      </w:pPr>
+      <w:proofErr w:type="spellStart"/>
+      <w:r>
+        <w:rPr>
+          <w:rFonts w:ascii="Cambria Math" w:eastAsiaTheme="minorEastAsia" w:hAnsi="Cambria Math"/>
+        </w:rPr>
+        <w:t>Yosprakob</w:t>
+      </w:r>
+      <w:proofErr w:type="spellEnd"/>
+      <w:r>
+        <w:rPr>
+          <w:rFonts w:ascii="Cambria Math" w:eastAsiaTheme="minorEastAsia" w:hAnsi="Cambria Math"/>
+        </w:rPr>
+        <w:t xml:space="preserve">, </w:t>
+      </w:r>
+      <w:proofErr w:type="spellStart"/>
+      <w:r>
+        <w:rPr>
+          <w:rFonts w:ascii="Cambria Math" w:eastAsiaTheme="minorEastAsia" w:hAnsi="Cambria Math"/>
+        </w:rPr>
+        <w:t>Atis</w:t>
+      </w:r>
+      <w:proofErr w:type="spellEnd"/>
+      <w:r>
+        <w:rPr>
+          <w:rFonts w:ascii="Cambria Math" w:eastAsiaTheme="minorEastAsia" w:hAnsi="Cambria Math"/>
+        </w:rPr>
+        <w:t xml:space="preserve"> and </w:t>
+      </w:r>
+      <w:proofErr w:type="spellStart"/>
+      <w:r>
+        <w:rPr>
+          <w:rFonts w:ascii="Cambria Math" w:eastAsiaTheme="minorEastAsia" w:hAnsi="Cambria Math"/>
+        </w:rPr>
+        <w:t>Suwanna</w:t>
+      </w:r>
+      <w:proofErr w:type="spellEnd"/>
+      <w:r>
+        <w:rPr>
+          <w:rFonts w:ascii="Cambria Math" w:eastAsiaTheme="minorEastAsia" w:hAnsi="Cambria Math"/>
+        </w:rPr>
+        <w:t xml:space="preserve">, </w:t>
+      </w:r>
+      <w:proofErr w:type="spellStart"/>
+      <w:r>
+        <w:rPr>
+          <w:rFonts w:ascii="Cambria Math" w:eastAsiaTheme="minorEastAsia" w:hAnsi="Cambria Math"/>
+        </w:rPr>
+        <w:t>Sujin</w:t>
+      </w:r>
+      <w:proofErr w:type="spellEnd"/>
+      <w:r>
+        <w:rPr>
+          <w:rFonts w:ascii="Cambria Math" w:eastAsiaTheme="minorEastAsia" w:hAnsi="Cambria Math"/>
+        </w:rPr>
+        <w:t xml:space="preserve">. 2016. </w:t>
+      </w:r>
+      <w:r>
+        <w:rPr>
+          <w:rFonts w:ascii="Cambria Math" w:eastAsiaTheme="minorEastAsia" w:hAnsi="Cambria Math"/>
+          <w:i/>
+          <w:iCs/>
+        </w:rPr>
+        <w:t xml:space="preserve">Time Evolution of Gaussian Wave Packets under Dirac Equation with Fluctuating Mass and Potential. </w:t>
+      </w:r>
+      <w:r>
+        <w:rPr>
+          <w:rFonts w:ascii="Cambria Math" w:eastAsiaTheme="minorEastAsia" w:hAnsi="Cambria Math"/>
+        </w:rPr>
+        <w:t>Bangkok, Thailand. arXiv:1601.03827v1.</w:t>
+      </w:r>
+    </w:p>
+    <w:p>
+      <w:pPr>
+        <w:jc w:val="both"/>
+        <w:rPr>
+          <w:rFonts w:ascii="Cambria Math" w:eastAsiaTheme="minorEastAsia" w:hAnsi="Cambria Math"/>
+        </w:rPr>
+      </w:pPr>
+      <w:proofErr w:type="spellStart"/>
+      <w:r>
+        <w:rPr>
+          <w:rFonts w:ascii="Cambria Math" w:eastAsiaTheme="minorEastAsia" w:hAnsi="Cambria Math"/>
+        </w:rPr>
+        <w:t>Zettili</w:t>
+      </w:r>
+      <w:proofErr w:type="spellEnd"/>
+      <w:r>
+        <w:rPr>
+          <w:rFonts w:ascii="Cambria Math" w:eastAsiaTheme="minorEastAsia" w:hAnsi="Cambria Math"/>
+        </w:rPr>
+        <w:t xml:space="preserve">, </w:t>
+      </w:r>
+      <w:proofErr w:type="spellStart"/>
+      <w:r>
+        <w:rPr>
+          <w:rFonts w:ascii="Cambria Math" w:eastAsiaTheme="minorEastAsia" w:hAnsi="Cambria Math"/>
+        </w:rPr>
+        <w:t>Nouredine</w:t>
+      </w:r>
+      <w:proofErr w:type="spellEnd"/>
+      <w:r>
+        <w:rPr>
+          <w:rFonts w:ascii="Cambria Math" w:eastAsiaTheme="minorEastAsia" w:hAnsi="Cambria Math"/>
+        </w:rPr>
+        <w:t xml:space="preserve">. 2009. </w:t>
+      </w:r>
+      <w:r>
+        <w:rPr>
+          <w:rFonts w:ascii="Cambria Math" w:eastAsiaTheme="minorEastAsia" w:hAnsi="Cambria Math"/>
+          <w:i/>
+          <w:iCs/>
+        </w:rPr>
+        <w:t>Quantum Mechanics: Concepts and Applications (2</w:t>
+      </w:r>
+      <w:r>
+        <w:rPr>
+          <w:rFonts w:ascii="Cambria Math" w:eastAsiaTheme="minorEastAsia" w:hAnsi="Cambria Math"/>
+          <w:i/>
+          <w:iCs/>
+          <w:vertAlign w:val="superscript"/>
+        </w:rPr>
+        <w:t>n</w:t>
+      </w:r>
+      <w:r>
+        <w:rPr>
+          <w:rFonts w:ascii="Cambria Math" w:eastAsiaTheme="minorEastAsia" w:hAnsi="Cambria Math"/>
+          <w:i/>
+          <w:iCs/>
+        </w:rPr>
+        <w:t xml:space="preserve"> ed.)</w:t>
+      </w:r>
+      <w:r>
+        <w:rPr>
+          <w:rFonts w:ascii="Cambria Math" w:eastAsiaTheme="minorEastAsia" w:hAnsi="Cambria Math"/>
+        </w:rPr>
+        <w:t xml:space="preserve">. Jacksonville, USA. </w:t>
+      </w:r>
+      <w:proofErr w:type="gramStart"/>
+      <w:r>
+        <w:rPr>
+          <w:rFonts w:ascii="Cambria Math" w:eastAsiaTheme="minorEastAsia" w:hAnsi="Cambria Math"/>
+        </w:rPr>
+        <w:t>Wiley .</w:t>
+      </w:r>
+      <w:proofErr w:type="gramEnd"/>
+    </w:p>
+    <w:p>
+      <w:pPr>
+        <w:jc w:val="both"/>
+        <w:rPr>
+          <w:rFonts w:ascii="Cambria Math" w:eastAsiaTheme="minorEastAsia" w:hAnsi="Cambria Math"/>
+        </w:rPr>
+      </w:pPr>
       <w:bookmarkStart w:id="0" w:name="_GoBack"/>
       <w:bookmarkEnd w:id="0"/>
-      <w:r>
-        <w:rPr>
-          <w:rFonts w:ascii="Cambria Math" w:eastAsiaTheme="minorEastAsia" w:hAnsi="Cambria Math"/>
-        </w:rPr>
-        <w:t xml:space="preserve">Here the errors are second ordered and the z – spatial derivatives are of the same form as the x-spatial derivatives </w:t>
-      </w:r>
     </w:p>
     <w:p>
       <w:pPr>
@@ -3281,6 +3671,17 @@
       <w:color w:val="808080"/>
     </w:rPr>
   </w:style>
+  <w:style w:type="character" w:styleId="Hyperlink">
+    <w:name w:val="Hyperlink"/>
+    <w:basedOn w:val="DefaultParagraphFont"/>
+    <w:uiPriority w:val="99"/>
+    <w:unhideWhenUsed/>
+    <w:rsid w:val="00175EB9"/>
+    <w:rPr>
+      <w:color w:val="0563C1" w:themeColor="hyperlink"/>
+      <w:u w:val="single"/>
+    </w:rPr>
+  </w:style>
 </w:styles>
 </file>
 
@@ -3550,7 +3951,7 @@
 </file>
 
 <file path=customXml/itemProps1.xml><?xml version="1.0" encoding="utf-8"?>
-<ds:datastoreItem xmlns:ds="http://schemas.openxmlformats.org/officeDocument/2006/customXml" ds:itemID="{75625EFB-68F7-40D9-A1EF-28D838FD7F42}">
+<ds:datastoreItem xmlns:ds="http://schemas.openxmlformats.org/officeDocument/2006/customXml" ds:itemID="{2ED10C58-1A05-4F83-8BD7-41DEE853981F}">
   <ds:schemaRefs>
     <ds:schemaRef ds:uri="http://schemas.openxmlformats.org/officeDocument/2006/bibliography"/>
   </ds:schemaRefs>

</xml_diff>

<commit_message>
added a sentence of two to the introduciton
</commit_message>
<xml_diff>
--- a/work/Poster.docx
+++ b/work/Poster.docx
@@ -38,13 +38,7 @@
         <w:t>atoms</w:t>
       </w:r>
       <w:r>
-        <w:t>, which have 46 coupled electrons forming a spherically symmetric configuration and one single electron in the 5s orbital</w:t>
-      </w:r>
-      <w:r>
-        <w:t xml:space="preserve"> s</w:t>
-      </w:r>
-      <w:r>
-        <w:t xml:space="preserve">pherical symmetric, </w:t>
+        <w:t xml:space="preserve">, which have 46 coupled electrons forming a spherically symmetric configuration and one single electron in the 5s orbital, </w:t>
       </w:r>
       <w:r>
         <w:t xml:space="preserve">passes </w:t>
@@ -108,6 +102,55 @@
       <w:r>
         <w:t xml:space="preserve"> </w:t>
       </w:r>
+      <w:r>
+        <w:t>In this project we wished to</w:t>
+      </w:r>
+      <w:r>
+        <w:t xml:space="preserve"> reconstruct the </w:t>
+      </w:r>
+      <w:r>
+        <w:t xml:space="preserve">results of </w:t>
+      </w:r>
+      <w:r>
+        <w:t>the Stern-</w:t>
+      </w:r>
+      <w:proofErr w:type="spellStart"/>
+      <w:r>
+        <w:t>Gerlach</w:t>
+      </w:r>
+      <w:proofErr w:type="spellEnd"/>
+      <w:r>
+        <w:t xml:space="preserve"> experiment in the classical l</w:t>
+      </w:r>
+      <w:r>
+        <w:t xml:space="preserve">imit where the states of the electron </w:t>
+      </w:r>
+      <w:r>
+        <w:t>were</w:t>
+      </w:r>
+      <w:r>
+        <w:t xml:space="preserve"> assumed to be </w:t>
+      </w:r>
+      <w:r>
+        <w:t>a continuous</w:t>
+      </w:r>
+      <w:r>
+        <w:t xml:space="preserve"> distribution</w:t>
+      </w:r>
+      <w:r>
+        <w:t xml:space="preserve"> band symmetric about the initial axis of motion, z = 0.</w:t>
+      </w:r>
+      <w:r>
+        <w:t xml:space="preserve"> After this was accomplished we sought out to simulate the correct distribution of states of the electron, spin up or spin down, </w:t>
+      </w:r>
+      <w:r>
+        <w:t>by using the finite difference method implemented in Python 3 software</w:t>
+      </w:r>
+      <w:r>
+        <w:t>.</w:t>
+      </w:r>
+      <w:bookmarkStart w:id="0" w:name="_GoBack"/>
+      <w:bookmarkEnd w:id="0"/>
       <w:r>
         <w:t xml:space="preserve"> </w:t>
       </w:r>
@@ -599,13 +642,7 @@
                 <w:rPr>
                   <w:rFonts w:ascii="Cambria Math" w:hAnsi="Cambria Math"/>
                 </w:rPr>
-                <m:t>∂</m:t>
-              </m:r>
-              <m:r>
-                <w:rPr>
-                  <w:rFonts w:ascii="Cambria Math" w:hAnsi="Cambria Math"/>
-                </w:rPr>
-                <m:t>t</m:t>
+                <m:t>∂t</m:t>
               </m:r>
             </m:den>
           </m:f>
@@ -820,19 +857,7 @@
                 <w:rPr>
                   <w:rFonts w:ascii="Cambria Math" w:hAnsi="Cambria Math"/>
                 </w:rPr>
-                <m:t>+</m:t>
-              </m:r>
-              <m:r>
-                <w:rPr>
-                  <w:rFonts w:ascii="Cambria Math" w:hAnsi="Cambria Math"/>
-                </w:rPr>
-                <m:t xml:space="preserve"> </m:t>
-              </m:r>
-              <m:r>
-                <w:rPr>
-                  <w:rFonts w:ascii="Cambria Math" w:hAnsi="Cambria Math"/>
-                </w:rPr>
-                <m:t>i</m:t>
+                <m:t>+ i</m:t>
               </m:r>
               <m:d>
                 <m:dPr>
@@ -940,13 +965,7 @@
                 <w:rPr>
                   <w:rFonts w:ascii="Cambria Math" w:hAnsi="Cambria Math"/>
                 </w:rPr>
-                <m:t>+γ</m:t>
-              </m:r>
-              <m:r>
-                <w:rPr>
-                  <w:rFonts w:ascii="Cambria Math" w:hAnsi="Cambria Math"/>
-                </w:rPr>
-                <m:t>α</m:t>
+                <m:t>+γα</m:t>
               </m:r>
               <m:sSub>
                 <m:sSubPr>
@@ -2068,62 +2087,60 @@
           </m:e>
         </m:acc>
       </m:oMath>
+      <w:r>
+        <w:rPr>
+          <w:rFonts w:eastAsiaTheme="minorEastAsia"/>
+        </w:rPr>
+        <w:t>odiner</w:t>
+      </w:r>
+      <w:r>
+        <w:rPr>
+          <w:rFonts w:eastAsiaTheme="minorEastAsia"/>
+        </w:rPr>
+        <w:t xml:space="preserve"> </w:t>
+      </w:r>
+      <w:r>
+        <w:rPr>
+          <w:rFonts w:eastAsiaTheme="minorEastAsia"/>
+        </w:rPr>
+        <w:t xml:space="preserve">equation </w:t>
+      </w:r>
+      <w:r>
+        <w:rPr>
+          <w:rFonts w:eastAsiaTheme="minorEastAsia"/>
+        </w:rPr>
+        <w:t>numerically t</w:t>
+      </w:r>
+      <w:r>
+        <w:rPr>
+          <w:rFonts w:eastAsiaTheme="minorEastAsia"/>
+        </w:rPr>
+        <w:t>he finite difference method wa</w:t>
+      </w:r>
+      <w:r>
+        <w:rPr>
+          <w:rFonts w:eastAsiaTheme="minorEastAsia"/>
+        </w:rPr>
+        <w:t xml:space="preserve">s utilized where </w:t>
+      </w:r>
+      <w:r>
+        <w:rPr>
+          <w:rFonts w:eastAsiaTheme="minorEastAsia"/>
+        </w:rPr>
+        <w:t xml:space="preserve">space and time were discretized onto a lattice and the </w:t>
+      </w:r>
       <w:proofErr w:type="spellStart"/>
       <w:r>
         <w:rPr>
           <w:rFonts w:eastAsiaTheme="minorEastAsia"/>
         </w:rPr>
-        <w:t>odiner</w:t>
+        <w:t>wavefunction</w:t>
       </w:r>
       <w:proofErr w:type="spellEnd"/>
       <w:r>
         <w:rPr>
           <w:rFonts w:eastAsiaTheme="minorEastAsia"/>
         </w:rPr>
-        <w:t xml:space="preserve"> </w:t>
-      </w:r>
-      <w:r>
-        <w:rPr>
-          <w:rFonts w:eastAsiaTheme="minorEastAsia"/>
-        </w:rPr>
-        <w:t xml:space="preserve">equation </w:t>
-      </w:r>
-      <w:r>
-        <w:rPr>
-          <w:rFonts w:eastAsiaTheme="minorEastAsia"/>
-        </w:rPr>
-        <w:t>numerically t</w:t>
-      </w:r>
-      <w:r>
-        <w:rPr>
-          <w:rFonts w:eastAsiaTheme="minorEastAsia"/>
-        </w:rPr>
-        <w:t>he finite difference method wa</w:t>
-      </w:r>
-      <w:r>
-        <w:rPr>
-          <w:rFonts w:eastAsiaTheme="minorEastAsia"/>
-        </w:rPr>
-        <w:t xml:space="preserve">s utilized where </w:t>
-      </w:r>
-      <w:r>
-        <w:rPr>
-          <w:rFonts w:eastAsiaTheme="minorEastAsia"/>
-        </w:rPr>
-        <w:t xml:space="preserve">space and time were discretized onto a lattice and the </w:t>
-      </w:r>
-      <w:proofErr w:type="spellStart"/>
-      <w:r>
-        <w:rPr>
-          <w:rFonts w:eastAsiaTheme="minorEastAsia"/>
-        </w:rPr>
-        <w:t>wavefunction</w:t>
-      </w:r>
-      <w:proofErr w:type="spellEnd"/>
-      <w:r>
-        <w:rPr>
-          <w:rFonts w:eastAsiaTheme="minorEastAsia"/>
-        </w:rPr>
         <w:t xml:space="preserve"> was solved at each site on the lattice. When using the finite difference method, the</w:t>
       </w:r>
       <w:r>
@@ -2142,7 +2159,14 @@
         <w:rPr>
           <w:rFonts w:eastAsiaTheme="minorEastAsia"/>
         </w:rPr>
-        <w:t xml:space="preserve">, the first-ordered spatial derivatives, and </w:t>
+        <w:t xml:space="preserve">, the first-ordered </w:t>
+      </w:r>
+      <w:r>
+        <w:rPr>
+          <w:rFonts w:eastAsiaTheme="minorEastAsia"/>
+        </w:rPr>
+        <w:lastRenderedPageBreak/>
+        <w:t xml:space="preserve">spatial derivatives, and </w:t>
       </w:r>
       <w:r>
         <w:rPr>
@@ -2179,14 +2203,12 @@
           </m:e>
         </m:acc>
       </m:oMath>
-      <w:proofErr w:type="spellStart"/>
       <w:r>
         <w:rPr>
           <w:rFonts w:eastAsiaTheme="minorEastAsia"/>
         </w:rPr>
         <w:t>odiner</w:t>
       </w:r>
-      <w:proofErr w:type="spellEnd"/>
       <w:r>
         <w:rPr>
           <w:rFonts w:eastAsiaTheme="minorEastAsia"/>
@@ -2258,13 +2280,7 @@
                 <w:rPr>
                   <w:rFonts w:ascii="Cambria Math" w:hAnsi="Cambria Math"/>
                 </w:rPr>
-                <m:t>∂</m:t>
-              </m:r>
-              <m:r>
-                <w:rPr>
-                  <w:rFonts w:ascii="Cambria Math" w:hAnsi="Cambria Math"/>
-                </w:rPr>
-                <m:t>t</m:t>
+                <m:t>∂t</m:t>
               </m:r>
             </m:den>
           </m:f>
@@ -2304,13 +2320,7 @@
                     <w:rPr>
                       <w:rFonts w:ascii="Cambria Math" w:eastAsiaTheme="minorEastAsia" w:hAnsi="Cambria Math"/>
                     </w:rPr>
-                    <m:t>x,z,t</m:t>
-                  </m:r>
-                  <m:r>
-                    <w:rPr>
-                      <w:rFonts w:ascii="Cambria Math" w:eastAsiaTheme="minorEastAsia" w:hAnsi="Cambria Math"/>
-                    </w:rPr>
-                    <m:t>+∆t</m:t>
+                    <m:t>x,z,t+∆t</m:t>
                   </m:r>
                 </m:e>
               </m:d>
@@ -2318,13 +2328,7 @@
                 <w:rPr>
                   <w:rFonts w:ascii="Cambria Math" w:eastAsiaTheme="minorEastAsia" w:hAnsi="Cambria Math"/>
                 </w:rPr>
-                <m:t>-</m:t>
-              </m:r>
-              <m:r>
-                <w:rPr>
-                  <w:rFonts w:ascii="Cambria Math" w:eastAsiaTheme="minorEastAsia" w:hAnsi="Cambria Math"/>
-                </w:rPr>
-                <m:t>Ψ</m:t>
+                <m:t>-Ψ</m:t>
               </m:r>
               <m:d>
                 <m:dPr>
@@ -2459,19 +2463,7 @@
                     <w:rPr>
                       <w:rFonts w:ascii="Cambria Math" w:eastAsiaTheme="minorEastAsia" w:hAnsi="Cambria Math"/>
                     </w:rPr>
-                    <m:t>x</m:t>
-                  </m:r>
-                  <m:r>
-                    <w:rPr>
-                      <w:rFonts w:ascii="Cambria Math" w:eastAsiaTheme="minorEastAsia" w:hAnsi="Cambria Math"/>
-                    </w:rPr>
-                    <m:t>+∆x</m:t>
-                  </m:r>
-                  <m:r>
-                    <w:rPr>
-                      <w:rFonts w:ascii="Cambria Math" w:eastAsiaTheme="minorEastAsia" w:hAnsi="Cambria Math"/>
-                    </w:rPr>
-                    <m:t>,z,t</m:t>
+                    <m:t>x+∆x,z,t</m:t>
                   </m:r>
                 </m:e>
               </m:d>
@@ -2511,13 +2503,7 @@
                 <w:rPr>
                   <w:rFonts w:ascii="Cambria Math" w:eastAsiaTheme="minorEastAsia" w:hAnsi="Cambria Math"/>
                 </w:rPr>
-                <m:t>∆</m:t>
-              </m:r>
-              <m:r>
-                <w:rPr>
-                  <w:rFonts w:ascii="Cambria Math" w:eastAsiaTheme="minorEastAsia" w:hAnsi="Cambria Math"/>
-                </w:rPr>
-                <m:t>x</m:t>
+                <m:t>∆x</m:t>
               </m:r>
             </m:den>
           </m:f>
@@ -2674,13 +2660,7 @@
                 <w:rPr>
                   <w:rFonts w:ascii="Cambria Math" w:eastAsiaTheme="minorEastAsia" w:hAnsi="Cambria Math"/>
                 </w:rPr>
-                <m:t>+</m:t>
-              </m:r>
-              <m:r>
-                <w:rPr>
-                  <w:rFonts w:ascii="Cambria Math" w:eastAsiaTheme="minorEastAsia" w:hAnsi="Cambria Math"/>
-                </w:rPr>
-                <m:t>Ψ</m:t>
+                <m:t>+Ψ</m:t>
               </m:r>
               <m:d>
                 <m:dPr>
@@ -2696,19 +2676,7 @@
                     <w:rPr>
                       <w:rFonts w:ascii="Cambria Math" w:eastAsiaTheme="minorEastAsia" w:hAnsi="Cambria Math"/>
                     </w:rPr>
-                    <m:t>x</m:t>
-                  </m:r>
-                  <m:r>
-                    <w:rPr>
-                      <w:rFonts w:ascii="Cambria Math" w:eastAsiaTheme="minorEastAsia" w:hAnsi="Cambria Math"/>
-                    </w:rPr>
-                    <m:t>-</m:t>
-                  </m:r>
-                  <m:r>
-                    <w:rPr>
-                      <w:rFonts w:ascii="Cambria Math" w:eastAsiaTheme="minorEastAsia" w:hAnsi="Cambria Math"/>
-                    </w:rPr>
-                    <m:t>∆x,z,t</m:t>
+                    <m:t>x-∆x,z,t</m:t>
                   </m:r>
                 </m:e>
               </m:d>
@@ -2716,13 +2684,7 @@
                 <w:rPr>
                   <w:rFonts w:ascii="Cambria Math" w:eastAsiaTheme="minorEastAsia" w:hAnsi="Cambria Math"/>
                 </w:rPr>
-                <m:t>-2</m:t>
-              </m:r>
-              <m:r>
-                <w:rPr>
-                  <w:rFonts w:ascii="Cambria Math" w:eastAsiaTheme="minorEastAsia" w:hAnsi="Cambria Math"/>
-                </w:rPr>
-                <m:t>Ψ</m:t>
+                <m:t>-2Ψ</m:t>
               </m:r>
               <m:d>
                 <m:dPr>
@@ -3182,8 +3144,6 @@
           <w:rFonts w:ascii="Cambria Math" w:eastAsiaTheme="minorEastAsia" w:hAnsi="Cambria Math"/>
         </w:rPr>
       </w:pPr>
-      <w:bookmarkStart w:id="0" w:name="_GoBack"/>
-      <w:bookmarkEnd w:id="0"/>
     </w:p>
     <w:p>
       <w:pPr>
@@ -3638,6 +3598,7 @@
   <w:style w:type="character" w:default="1" w:styleId="DefaultParagraphFont">
     <w:name w:val="Default Paragraph Font"/>
     <w:uiPriority w:val="1"/>
+    <w:semiHidden/>
     <w:unhideWhenUsed/>
   </w:style>
   <w:style w:type="table" w:default="1" w:styleId="TableNormal">
@@ -3951,7 +3912,7 @@
 </file>
 
 <file path=customXml/itemProps1.xml><?xml version="1.0" encoding="utf-8"?>
-<ds:datastoreItem xmlns:ds="http://schemas.openxmlformats.org/officeDocument/2006/customXml" ds:itemID="{2ED10C58-1A05-4F83-8BD7-41DEE853981F}">
+<ds:datastoreItem xmlns:ds="http://schemas.openxmlformats.org/officeDocument/2006/customXml" ds:itemID="{D5256DB8-24E7-4059-B06B-29C0BEC3C143}">
   <ds:schemaRefs>
     <ds:schemaRef ds:uri="http://schemas.openxmlformats.org/officeDocument/2006/bibliography"/>
   </ds:schemaRefs>

</xml_diff>

<commit_message>
Here I have started the abstract please add, subtract, or conform
</commit_message>
<xml_diff>
--- a/work/Poster.docx
+++ b/work/Poster.docx
@@ -55,6 +55,9 @@
         <w:t>) magnetic field</w:t>
       </w:r>
       <w:r>
+        <w:t xml:space="preserve"> taken to be along the z-direction and with some deviation in the x-direction</w:t>
+      </w:r>
+      <w:r>
         <w:t xml:space="preserve"> the beam splits into two discrete states being spin up or spin down.</w:t>
       </w:r>
       <w:r>
@@ -144,16 +147,27 @@
         <w:t xml:space="preserve"> After this was accomplished we sought out to simulate the correct distribution of states of the electron, spin up or spin down, </w:t>
       </w:r>
       <w:r>
-        <w:t>by using the finite difference method implemented in Python 3 software</w:t>
+        <w:t>by using the finite difference method</w:t>
+      </w:r>
+      <w:r>
+        <w:t xml:space="preserve"> with a Gaussian </w:t>
+      </w:r>
+      <w:proofErr w:type="spellStart"/>
+      <w:r>
+        <w:t>wavepacket</w:t>
+      </w:r>
+      <w:proofErr w:type="spellEnd"/>
+      <w:r>
+        <w:t xml:space="preserve"> implemented in Python 3 software</w:t>
       </w:r>
       <w:r>
         <w:t>.</w:t>
+      </w:r>
+      <w:r>
+        <w:t xml:space="preserve"> </w:t>
       </w:r>
       <w:bookmarkStart w:id="0" w:name="_GoBack"/>
       <w:bookmarkEnd w:id="0"/>
-      <w:r>
-        <w:t xml:space="preserve"> </w:t>
-      </w:r>
     </w:p>
     <w:p>
       <w:pPr>
@@ -2141,7 +2155,14 @@
         <w:rPr>
           <w:rFonts w:eastAsiaTheme="minorEastAsia"/>
         </w:rPr>
-        <w:t xml:space="preserve"> was solved at each site on the lattice. When using the finite difference method, the</w:t>
+        <w:t xml:space="preserve"> was solved at each site on the </w:t>
+      </w:r>
+      <w:r>
+        <w:rPr>
+          <w:rFonts w:eastAsiaTheme="minorEastAsia"/>
+        </w:rPr>
+        <w:lastRenderedPageBreak/>
+        <w:t>lattice. When using the finite difference method, the</w:t>
       </w:r>
       <w:r>
         <w:rPr>
@@ -2159,14 +2180,7 @@
         <w:rPr>
           <w:rFonts w:eastAsiaTheme="minorEastAsia"/>
         </w:rPr>
-        <w:t xml:space="preserve">, the first-ordered </w:t>
-      </w:r>
-      <w:r>
-        <w:rPr>
-          <w:rFonts w:eastAsiaTheme="minorEastAsia"/>
-        </w:rPr>
-        <w:lastRenderedPageBreak/>
-        <w:t xml:space="preserve">spatial derivatives, and </w:t>
+        <w:t xml:space="preserve">, the first-ordered spatial derivatives, and </w:t>
       </w:r>
       <w:r>
         <w:rPr>
@@ -2774,6 +2788,22 @@
         </w:rPr>
         <w:t>.</w:t>
       </w:r>
+    </w:p>
+    <w:p>
+      <w:pPr>
+        <w:jc w:val="both"/>
+        <w:rPr>
+          <w:rFonts w:ascii="Cambria Math" w:eastAsiaTheme="minorEastAsia" w:hAnsi="Cambria Math"/>
+        </w:rPr>
+      </w:pPr>
+    </w:p>
+    <w:p>
+      <w:pPr>
+        <w:jc w:val="both"/>
+        <w:rPr>
+          <w:rFonts w:ascii="Cambria Math" w:eastAsiaTheme="minorEastAsia" w:hAnsi="Cambria Math"/>
+        </w:rPr>
+      </w:pPr>
     </w:p>
     <w:p>
       <w:pPr>
@@ -3912,7 +3942,7 @@
 </file>
 
 <file path=customXml/itemProps1.xml><?xml version="1.0" encoding="utf-8"?>
-<ds:datastoreItem xmlns:ds="http://schemas.openxmlformats.org/officeDocument/2006/customXml" ds:itemID="{D5256DB8-24E7-4059-B06B-29C0BEC3C143}">
+<ds:datastoreItem xmlns:ds="http://schemas.openxmlformats.org/officeDocument/2006/customXml" ds:itemID="{0370506B-E230-4145-9585-D41FF34A8EF5}">
   <ds:schemaRefs>
     <ds:schemaRef ds:uri="http://schemas.openxmlformats.org/officeDocument/2006/bibliography"/>
   </ds:schemaRefs>

</xml_diff>

<commit_message>
adding Conclusion section of the poster
</commit_message>
<xml_diff>
--- a/work/Poster.docx
+++ b/work/Poster.docx
@@ -836,13 +836,7 @@
                     <w:rPr>
                       <w:rFonts w:ascii="Cambria Math" w:hAnsi="Cambria Math"/>
                     </w:rPr>
-                    <m:t>γα</m:t>
-                  </m:r>
-                  <m:r>
-                    <w:rPr>
-                      <w:rFonts w:ascii="Cambria Math" w:hAnsi="Cambria Math"/>
-                    </w:rPr>
-                    <m:t>z</m:t>
+                    <m:t>γαz</m:t>
                   </m:r>
                   <m:sSub>
                     <m:sSubPr>
@@ -934,13 +928,7 @@
                 <w:rPr>
                   <w:rFonts w:ascii="Cambria Math" w:hAnsi="Cambria Math"/>
                 </w:rPr>
-                <m:t>-</m:t>
-              </m:r>
-              <m:r>
-                <w:rPr>
-                  <w:rFonts w:ascii="Cambria Math" w:hAnsi="Cambria Math"/>
-                </w:rPr>
-                <m:t>γα</m:t>
+                <m:t>-γα</m:t>
               </m:r>
               <m:sSub>
                 <m:sSubPr>
@@ -956,13 +944,7 @@
                     <w:rPr>
                       <w:rFonts w:ascii="Cambria Math" w:hAnsi="Cambria Math"/>
                     </w:rPr>
-                    <m:t>x</m:t>
-                  </m:r>
-                  <m:r>
-                    <w:rPr>
-                      <w:rFonts w:ascii="Cambria Math" w:hAnsi="Cambria Math"/>
-                    </w:rPr>
-                    <m:t>σ</m:t>
+                    <m:t>xσ</m:t>
                   </m:r>
                 </m:e>
                 <m:sub>
@@ -2323,33 +2305,7 @@
             <w:rPr>
               <w:rFonts w:ascii="Cambria Math" w:eastAsiaTheme="minorEastAsia" w:hAnsi="Cambria Math"/>
             </w:rPr>
-            <m:t xml:space="preserve">+ </m:t>
-          </m:r>
-          <m:r>
-            <w:rPr>
-              <w:rFonts w:ascii="Cambria Math" w:eastAsiaTheme="minorEastAsia" w:hAnsi="Cambria Math"/>
-            </w:rPr>
-            <m:t>O(∆</m:t>
-          </m:r>
-          <m:r>
-            <w:rPr>
-              <w:rFonts w:ascii="Cambria Math" w:eastAsiaTheme="minorEastAsia" w:hAnsi="Cambria Math"/>
-            </w:rPr>
-            <m:t>t</m:t>
-          </m:r>
-          <w:bookmarkStart w:id="0" w:name="_GoBack"/>
-          <w:bookmarkEnd w:id="0"/>
-          <m:r>
-            <w:rPr>
-              <w:rFonts w:ascii="Cambria Math" w:eastAsiaTheme="minorEastAsia" w:hAnsi="Cambria Math"/>
-            </w:rPr>
-            <m:t>)</m:t>
-          </m:r>
-          <m:r>
-            <w:rPr>
-              <w:rFonts w:ascii="Cambria Math" w:eastAsiaTheme="minorEastAsia" w:hAnsi="Cambria Math"/>
-            </w:rPr>
-            <m:t>,</m:t>
+            <m:t>+ O(∆t),</m:t>
           </m:r>
         </m:oMath>
       </m:oMathPara>
@@ -2444,19 +2400,7 @@
                     <w:rPr>
                       <w:rFonts w:ascii="Cambria Math" w:eastAsiaTheme="minorEastAsia" w:hAnsi="Cambria Math"/>
                     </w:rPr>
-                    <m:t>x</m:t>
-                  </m:r>
-                  <m:r>
-                    <w:rPr>
-                      <w:rFonts w:ascii="Cambria Math" w:eastAsiaTheme="minorEastAsia" w:hAnsi="Cambria Math"/>
-                    </w:rPr>
-                    <m:t>+</m:t>
-                  </m:r>
-                  <m:r>
-                    <w:rPr>
-                      <w:rFonts w:ascii="Cambria Math" w:eastAsiaTheme="minorEastAsia" w:hAnsi="Cambria Math"/>
-                    </w:rPr>
-                    <m:t>∆x,z,t</m:t>
+                    <m:t>x+∆x,z,t</m:t>
                   </m:r>
                 </m:e>
               </m:d>
@@ -2464,13 +2408,7 @@
                 <w:rPr>
                   <w:rFonts w:ascii="Cambria Math" w:eastAsiaTheme="minorEastAsia" w:hAnsi="Cambria Math"/>
                 </w:rPr>
-                <m:t>-</m:t>
-              </m:r>
-              <m:r>
-                <w:rPr>
-                  <w:rFonts w:ascii="Cambria Math" w:eastAsiaTheme="minorEastAsia" w:hAnsi="Cambria Math"/>
-                </w:rPr>
-                <m:t>Ψ</m:t>
+                <m:t>-Ψ</m:t>
               </m:r>
               <m:d>
                 <m:dPr>
@@ -2486,19 +2424,7 @@
                     <w:rPr>
                       <w:rFonts w:ascii="Cambria Math" w:eastAsiaTheme="minorEastAsia" w:hAnsi="Cambria Math"/>
                     </w:rPr>
-                    <m:t>x</m:t>
-                  </m:r>
-                  <m:r>
-                    <w:rPr>
-                      <w:rFonts w:ascii="Cambria Math" w:eastAsiaTheme="minorEastAsia" w:hAnsi="Cambria Math"/>
-                    </w:rPr>
-                    <m:t>-∆x</m:t>
-                  </m:r>
-                  <m:r>
-                    <w:rPr>
-                      <w:rFonts w:ascii="Cambria Math" w:eastAsiaTheme="minorEastAsia" w:hAnsi="Cambria Math"/>
-                    </w:rPr>
-                    <m:t>,z,t</m:t>
+                    <m:t>x-∆x,z,t</m:t>
                   </m:r>
                 </m:e>
               </m:d>
@@ -2514,13 +2440,7 @@
                 <w:rPr>
                   <w:rFonts w:ascii="Cambria Math" w:eastAsiaTheme="minorEastAsia" w:hAnsi="Cambria Math"/>
                 </w:rPr>
-                <m:t>2</m:t>
-              </m:r>
-              <m:r>
-                <w:rPr>
-                  <w:rFonts w:ascii="Cambria Math" w:eastAsiaTheme="minorEastAsia" w:hAnsi="Cambria Math"/>
-                </w:rPr>
-                <m:t>∆x</m:t>
+                <m:t>2∆x</m:t>
               </m:r>
             </m:den>
           </m:f>
@@ -2560,13 +2480,7 @@
             <w:rPr>
               <w:rFonts w:ascii="Cambria Math" w:eastAsiaTheme="minorEastAsia" w:hAnsi="Cambria Math"/>
             </w:rPr>
-            <m:t>)</m:t>
-          </m:r>
-          <m:r>
-            <w:rPr>
-              <w:rFonts w:ascii="Cambria Math" w:eastAsiaTheme="minorEastAsia" w:hAnsi="Cambria Math"/>
-            </w:rPr>
-            <m:t>,</m:t>
+            <m:t>),</m:t>
           </m:r>
         </m:oMath>
       </m:oMathPara>
@@ -2837,13 +2751,7 @@
             <w:rPr>
               <w:rFonts w:ascii="Cambria Math" w:eastAsiaTheme="minorEastAsia" w:hAnsi="Cambria Math"/>
             </w:rPr>
-            <m:t>)</m:t>
-          </m:r>
-          <m:r>
-            <w:rPr>
-              <w:rFonts w:ascii="Cambria Math" w:eastAsiaTheme="minorEastAsia" w:hAnsi="Cambria Math"/>
-            </w:rPr>
-            <m:t>.</m:t>
+            <m:t>).</m:t>
           </m:r>
         </m:oMath>
       </m:oMathPara>
@@ -2911,15 +2819,143 @@
         <w:jc w:val="both"/>
         <w:rPr>
           <w:rFonts w:ascii="Cambria Math" w:eastAsiaTheme="minorEastAsia" w:hAnsi="Cambria Math"/>
-        </w:rPr>
-      </w:pPr>
-      <w:r>
-        <w:rPr>
-          <w:rFonts w:ascii="Cambria Math" w:eastAsiaTheme="minorEastAsia" w:hAnsi="Cambria Math"/>
           <w:b/>
           <w:bCs/>
         </w:rPr>
+      </w:pPr>
+      <w:r>
+        <w:rPr>
+          <w:rFonts w:ascii="Cambria Math" w:eastAsiaTheme="minorEastAsia" w:hAnsi="Cambria Math"/>
+          <w:b/>
+          <w:bCs/>
+        </w:rPr>
         <w:t xml:space="preserve">Conclusion </w:t>
+      </w:r>
+    </w:p>
+    <w:p>
+      <w:pPr>
+        <w:jc w:val="both"/>
+        <w:rPr>
+          <w:rFonts w:ascii="Cambria Math" w:eastAsiaTheme="minorEastAsia" w:hAnsi="Cambria Math"/>
+        </w:rPr>
+      </w:pPr>
+      <w:r>
+        <w:rPr>
+          <w:rFonts w:ascii="Cambria Math" w:eastAsiaTheme="minorEastAsia" w:hAnsi="Cambria Math"/>
+        </w:rPr>
+        <w:t xml:space="preserve">The results that were obtained in the classical limit showed that when electrons exit the magnetic field they can populate any state that is symmetric about their initial axis of motion between </w:t>
+      </w:r>
+      <m:oMath>
+        <m:r>
+          <w:rPr>
+            <w:rFonts w:ascii="Cambria Math" w:eastAsiaTheme="minorEastAsia" w:hAnsi="Cambria Math"/>
+          </w:rPr>
+          <m:t>±ℏ</m:t>
+        </m:r>
+      </m:oMath>
+      <w:r>
+        <w:rPr>
+          <w:rFonts w:ascii="Cambria Math" w:eastAsiaTheme="minorEastAsia" w:hAnsi="Cambria Math"/>
+        </w:rPr>
+        <w:t xml:space="preserve"> </w:t>
+      </w:r>
+      <w:r>
+        <w:rPr>
+          <w:rFonts w:ascii="Cambria Math" w:eastAsiaTheme="minorEastAsia" w:hAnsi="Cambria Math"/>
+        </w:rPr>
+        <w:t>(this was an arbitrary choice states for the randomized states</w:t>
+      </w:r>
+      <w:r>
+        <w:rPr>
+          <w:rFonts w:ascii="Cambria Math" w:eastAsiaTheme="minorEastAsia" w:hAnsi="Cambria Math"/>
+        </w:rPr>
+        <w:t>)</w:t>
+      </w:r>
+      <w:r>
+        <w:rPr>
+          <w:rFonts w:ascii="Cambria Math" w:eastAsiaTheme="minorEastAsia" w:hAnsi="Cambria Math"/>
+        </w:rPr>
+        <w:t xml:space="preserve">. </w:t>
+      </w:r>
+      <w:r>
+        <w:rPr>
+          <w:rFonts w:ascii="Cambria Math" w:eastAsiaTheme="minorEastAsia" w:hAnsi="Cambria Math"/>
+        </w:rPr>
+        <w:t xml:space="preserve">The quantum result showed an interference distribution that was heavily peaked about the initial axis of motion when the diffusion coefficient (1/mass) was considered which differed from the classical result because it was not </w:t>
+      </w:r>
+      <w:r>
+        <w:rPr>
+          <w:rFonts w:ascii="Cambria Math" w:eastAsiaTheme="minorEastAsia" w:hAnsi="Cambria Math"/>
+        </w:rPr>
+        <w:t xml:space="preserve">a </w:t>
+      </w:r>
+      <w:r>
+        <w:rPr>
+          <w:rFonts w:ascii="Cambria Math" w:eastAsiaTheme="minorEastAsia" w:hAnsi="Cambria Math"/>
+        </w:rPr>
+        <w:t>continuous</w:t>
+      </w:r>
+      <w:r>
+        <w:rPr>
+          <w:rFonts w:ascii="Cambria Math" w:eastAsiaTheme="minorEastAsia" w:hAnsi="Cambria Math"/>
+        </w:rPr>
+        <w:t xml:space="preserve"> band</w:t>
+      </w:r>
+      <w:r>
+        <w:rPr>
+          <w:rFonts w:ascii="Cambria Math" w:eastAsiaTheme="minorEastAsia" w:hAnsi="Cambria Math"/>
+        </w:rPr>
+        <w:t xml:space="preserve">. </w:t>
+      </w:r>
+      <w:r>
+        <w:rPr>
+          <w:rFonts w:ascii="Cambria Math" w:eastAsiaTheme="minorEastAsia" w:hAnsi="Cambria Math"/>
+        </w:rPr>
+        <w:t>When the diffusion coefficient</w:t>
+      </w:r>
+      <w:r>
+        <w:rPr>
+          <w:rFonts w:ascii="Cambria Math" w:eastAsiaTheme="minorEastAsia" w:hAnsi="Cambria Math"/>
+        </w:rPr>
+        <w:t xml:space="preserve"> was set to unity the result showed two Guassian distributions splitting about the initial axis of motion</w:t>
+      </w:r>
+      <w:bookmarkStart w:id="0" w:name="_GoBack"/>
+      <w:bookmarkEnd w:id="0"/>
+      <w:r>
+        <w:rPr>
+          <w:rFonts w:ascii="Cambria Math" w:eastAsiaTheme="minorEastAsia" w:hAnsi="Cambria Math"/>
+        </w:rPr>
+        <w:t xml:space="preserve"> which imitated the same initial behavior as the result with diffusion, but noticeable difference was that there was not any interference behavior. What showed was two distributions heavily peaked</w:t>
+      </w:r>
+      <w:r>
+        <w:rPr>
+          <w:rFonts w:ascii="Cambria Math" w:eastAsiaTheme="minorEastAsia" w:hAnsi="Cambria Math"/>
+        </w:rPr>
+        <w:t xml:space="preserve"> at</w:t>
+      </w:r>
+      <w:r>
+        <w:rPr>
+          <w:rFonts w:ascii="Cambria Math" w:eastAsiaTheme="minorEastAsia" w:hAnsi="Cambria Math"/>
+        </w:rPr>
+        <w:t xml:space="preserve"> what could be considered as t</w:t>
+      </w:r>
+      <w:r>
+        <w:rPr>
+          <w:rFonts w:ascii="Cambria Math" w:eastAsiaTheme="minorEastAsia" w:hAnsi="Cambria Math"/>
+        </w:rPr>
+        <w:t xml:space="preserve">wo “quantum” states. </w:t>
+      </w:r>
+      <w:r>
+        <w:rPr>
+          <w:rFonts w:ascii="Cambria Math" w:eastAsiaTheme="minorEastAsia" w:hAnsi="Cambria Math"/>
+        </w:rPr>
+        <w:t xml:space="preserve"> </w:t>
+      </w:r>
+      <w:r>
+        <w:rPr>
+          <w:rFonts w:ascii="Cambria Math" w:eastAsiaTheme="minorEastAsia" w:hAnsi="Cambria Math"/>
+        </w:rPr>
+        <w:t>For future work we are anticipating simulating the experiment by using the Crank-Nicolson method.</w:t>
       </w:r>
     </w:p>
     <w:p>
@@ -3100,6 +3136,7 @@
         <w:rPr>
           <w:rFonts w:ascii="Cambria Math" w:eastAsiaTheme="minorEastAsia" w:hAnsi="Cambria Math"/>
         </w:rPr>
+        <w:lastRenderedPageBreak/>
         <w:t xml:space="preserve">Stenson, Jared Rees. 2012. </w:t>
       </w:r>
       <w:r>
@@ -4084,7 +4121,7 @@
 </file>
 
 <file path=customXml/itemProps1.xml><?xml version="1.0" encoding="utf-8"?>
-<ds:datastoreItem xmlns:ds="http://schemas.openxmlformats.org/officeDocument/2006/customXml" ds:itemID="{3B3055D9-16EA-4302-89B5-BBF3D0B60E36}">
+<ds:datastoreItem xmlns:ds="http://schemas.openxmlformats.org/officeDocument/2006/customXml" ds:itemID="{D18F7C74-CBC3-465E-A047-D2255A4B16B5}">
   <ds:schemaRefs>
     <ds:schemaRef ds:uri="http://schemas.openxmlformats.org/officeDocument/2006/bibliography"/>
   </ds:schemaRefs>

</xml_diff>

<commit_message>
added line in conclusion talking about simple result
</commit_message>
<xml_diff>
--- a/work/Poster.docx
+++ b/work/Poster.docx
@@ -2919,31 +2919,103 @@
         </w:rPr>
         <w:t xml:space="preserve"> was set to unity the result showed two Guassian distributions splitting about the initial axis of motion</w:t>
       </w:r>
+      <w:r>
+        <w:rPr>
+          <w:rFonts w:ascii="Cambria Math" w:eastAsiaTheme="minorEastAsia" w:hAnsi="Cambria Math"/>
+        </w:rPr>
+        <w:t xml:space="preserve"> which imitated the same initial behavior as the result with diffusion, but noticeable difference was that there was not any interference behavior. What showed was two distributions heavily peaked</w:t>
+      </w:r>
+      <w:r>
+        <w:rPr>
+          <w:rFonts w:ascii="Cambria Math" w:eastAsiaTheme="minorEastAsia" w:hAnsi="Cambria Math"/>
+        </w:rPr>
+        <w:t xml:space="preserve"> at</w:t>
+      </w:r>
+      <w:r>
+        <w:rPr>
+          <w:rFonts w:ascii="Cambria Math" w:eastAsiaTheme="minorEastAsia" w:hAnsi="Cambria Math"/>
+        </w:rPr>
+        <w:t xml:space="preserve"> what could be considered as t</w:t>
+      </w:r>
+      <w:r>
+        <w:rPr>
+          <w:rFonts w:ascii="Cambria Math" w:eastAsiaTheme="minorEastAsia" w:hAnsi="Cambria Math"/>
+        </w:rPr>
+        <w:t>wo “quantum” states.</w:t>
+      </w:r>
+      <w:r>
+        <w:rPr>
+          <w:rFonts w:ascii="Cambria Math" w:eastAsiaTheme="minorEastAsia" w:hAnsi="Cambria Math"/>
+        </w:rPr>
+        <w:t xml:space="preserve"> When removing the </w:t>
+      </w:r>
+      <m:oMath>
+        <m:r>
+          <w:rPr>
+            <w:rFonts w:ascii="Cambria Math" w:eastAsiaTheme="minorEastAsia" w:hAnsi="Cambria Math"/>
+          </w:rPr>
+          <m:t>γα</m:t>
+        </m:r>
+        <m:sSub>
+          <m:sSubPr>
+            <m:ctrlPr>
+              <w:rPr>
+                <w:rFonts w:ascii="Cambria Math" w:eastAsiaTheme="minorEastAsia" w:hAnsi="Cambria Math"/>
+                <w:i/>
+              </w:rPr>
+            </m:ctrlPr>
+          </m:sSubPr>
+          <m:e>
+            <m:r>
+              <w:rPr>
+                <w:rFonts w:ascii="Cambria Math" w:eastAsiaTheme="minorEastAsia" w:hAnsi="Cambria Math"/>
+              </w:rPr>
+              <m:t>xσ</m:t>
+            </m:r>
+          </m:e>
+          <m:sub>
+            <m:r>
+              <w:rPr>
+                <w:rFonts w:ascii="Cambria Math" w:eastAsiaTheme="minorEastAsia" w:hAnsi="Cambria Math"/>
+              </w:rPr>
+              <m:t>y</m:t>
+            </m:r>
+          </m:sub>
+        </m:sSub>
+        <m:r>
+          <w:rPr>
+            <w:rFonts w:ascii="Cambria Math" w:eastAsiaTheme="minorEastAsia" w:hAnsi="Cambria Math"/>
+          </w:rPr>
+          <m:t xml:space="preserve"> </m:t>
+        </m:r>
+      </m:oMath>
+      <w:r>
+        <w:rPr>
+          <w:rFonts w:ascii="Cambria Math" w:eastAsiaTheme="minorEastAsia" w:hAnsi="Cambria Math"/>
+        </w:rPr>
+        <w:t xml:space="preserve">term in the magnetic field the result showed two simple </w:t>
+      </w:r>
+      <w:proofErr w:type="spellStart"/>
+      <w:r>
+        <w:rPr>
+          <w:rFonts w:ascii="Cambria Math" w:eastAsiaTheme="minorEastAsia" w:hAnsi="Cambria Math"/>
+        </w:rPr>
+        <w:t>Guassian</w:t>
+      </w:r>
+      <w:proofErr w:type="spellEnd"/>
+      <w:r>
+        <w:rPr>
+          <w:rFonts w:ascii="Cambria Math" w:eastAsiaTheme="minorEastAsia" w:hAnsi="Cambria Math"/>
+        </w:rPr>
+        <w:t xml:space="preserve"> distributions splitting about the initial axis and populating</w:t>
+      </w:r>
       <w:bookmarkStart w:id="0" w:name="_GoBack"/>
       <w:bookmarkEnd w:id="0"/>
       <w:r>
         <w:rPr>
           <w:rFonts w:ascii="Cambria Math" w:eastAsiaTheme="minorEastAsia" w:hAnsi="Cambria Math"/>
         </w:rPr>
-        <w:t xml:space="preserve"> which imitated the same initial behavior as the result with diffusion, but noticeable difference was that there was not any interference behavior. What showed was two distributions heavily peaked</w:t>
-      </w:r>
-      <w:r>
-        <w:rPr>
-          <w:rFonts w:ascii="Cambria Math" w:eastAsiaTheme="minorEastAsia" w:hAnsi="Cambria Math"/>
-        </w:rPr>
-        <w:t xml:space="preserve"> at</w:t>
-      </w:r>
-      <w:r>
-        <w:rPr>
-          <w:rFonts w:ascii="Cambria Math" w:eastAsiaTheme="minorEastAsia" w:hAnsi="Cambria Math"/>
-        </w:rPr>
-        <w:t xml:space="preserve"> what could be considered as t</w:t>
-      </w:r>
-      <w:r>
-        <w:rPr>
-          <w:rFonts w:ascii="Cambria Math" w:eastAsiaTheme="minorEastAsia" w:hAnsi="Cambria Math"/>
-        </w:rPr>
-        <w:t xml:space="preserve">wo “quantum” states. </w:t>
+        <w:t xml:space="preserve"> into two symmetric states. </w:t>
       </w:r>
       <w:r>
         <w:rPr>
@@ -3061,6 +3133,7 @@
         <w:rPr>
           <w:rFonts w:ascii="Cambria Math" w:eastAsiaTheme="minorEastAsia" w:hAnsi="Cambria Math"/>
         </w:rPr>
+        <w:lastRenderedPageBreak/>
         <w:t xml:space="preserve">Griffiths, David. 2005. </w:t>
       </w:r>
       <w:r>
@@ -3136,7 +3209,6 @@
         <w:rPr>
           <w:rFonts w:ascii="Cambria Math" w:eastAsiaTheme="minorEastAsia" w:hAnsi="Cambria Math"/>
         </w:rPr>
-        <w:lastRenderedPageBreak/>
         <w:t xml:space="preserve">Stenson, Jared Rees. 2012. </w:t>
       </w:r>
       <w:r>
@@ -4121,7 +4193,7 @@
 </file>
 
 <file path=customXml/itemProps1.xml><?xml version="1.0" encoding="utf-8"?>
-<ds:datastoreItem xmlns:ds="http://schemas.openxmlformats.org/officeDocument/2006/customXml" ds:itemID="{D18F7C74-CBC3-465E-A047-D2255A4B16B5}">
+<ds:datastoreItem xmlns:ds="http://schemas.openxmlformats.org/officeDocument/2006/customXml" ds:itemID="{6C851475-D9FB-4F05-9868-DEACDB503475}">
   <ds:schemaRefs>
     <ds:schemaRef ds:uri="http://schemas.openxmlformats.org/officeDocument/2006/bibliography"/>
   </ds:schemaRefs>

</xml_diff>

<commit_message>
adding results for classical
</commit_message>
<xml_diff>
--- a/work/Poster.docx
+++ b/work/Poster.docx
@@ -1,6 +1,6 @@
 
 <file path=word/document.xml><?xml version="1.0" encoding="utf-8"?>
-<w:document xmlns:wpc="http://schemas.microsoft.com/office/word/2010/wordprocessingCanvas" xmlns:cx="http://schemas.microsoft.com/office/drawing/2014/chartex" xmlns:cx1="http://schemas.microsoft.com/office/drawing/2015/9/8/chartex" xmlns:cx2="http://schemas.microsoft.com/office/drawing/2015/10/21/chartex" xmlns:mc="http://schemas.openxmlformats.org/markup-compatibility/2006" xmlns:o="urn:schemas-microsoft-com:office:office" xmlns:r="http://schemas.openxmlformats.org/officeDocument/2006/relationships" xmlns:m="http://schemas.openxmlformats.org/officeDocument/2006/math" xmlns:v="urn:schemas-microsoft-com:vml" xmlns:wp14="http://schemas.microsoft.com/office/word/2010/wordprocessingDrawing" xmlns:wp="http://schemas.openxmlformats.org/drawingml/2006/wordprocessingDrawing" xmlns:w10="urn:schemas-microsoft-com:office:word" xmlns:w="http://schemas.openxmlformats.org/wordprocessingml/2006/main" xmlns:w14="http://schemas.microsoft.com/office/word/2010/wordml" xmlns:w15="http://schemas.microsoft.com/office/word/2012/wordml" xmlns:w16se="http://schemas.microsoft.com/office/word/2015/wordml/symex" xmlns:wpg="http://schemas.microsoft.com/office/word/2010/wordprocessingGroup" xmlns:wpi="http://schemas.microsoft.com/office/word/2010/wordprocessingInk" xmlns:wne="http://schemas.microsoft.com/office/word/2006/wordml" xmlns:wps="http://schemas.microsoft.com/office/word/2010/wordprocessingShape" mc:Ignorable="w14 w15 w16se wp14">
+<w:document xmlns:wpc="http://schemas.microsoft.com/office/word/2010/wordprocessingCanvas" xmlns:mo="http://schemas.microsoft.com/office/mac/office/2008/main" xmlns:mc="http://schemas.openxmlformats.org/markup-compatibility/2006" xmlns:mv="urn:schemas-microsoft-com:mac:vml" xmlns:o="urn:schemas-microsoft-com:office:office" xmlns:r="http://schemas.openxmlformats.org/officeDocument/2006/relationships" xmlns:m="http://schemas.openxmlformats.org/officeDocument/2006/math" xmlns:v="urn:schemas-microsoft-com:vml" xmlns:wp14="http://schemas.microsoft.com/office/word/2010/wordprocessingDrawing" xmlns:wp="http://schemas.openxmlformats.org/drawingml/2006/wordprocessingDrawing" xmlns:w10="urn:schemas-microsoft-com:office:word" xmlns:w="http://schemas.openxmlformats.org/wordprocessingml/2006/main" xmlns:w14="http://schemas.microsoft.com/office/word/2010/wordml" xmlns:w15="http://schemas.microsoft.com/office/word/2012/wordml" xmlns:wpg="http://schemas.microsoft.com/office/word/2010/wordprocessingGroup" xmlns:wpi="http://schemas.microsoft.com/office/word/2010/wordprocessingInk" xmlns:wne="http://schemas.microsoft.com/office/word/2006/wordml" xmlns:wps="http://schemas.microsoft.com/office/word/2010/wordprocessingShape" mc:Ignorable="w14 w15 wp14">
   <w:body>
     <w:p>
       <w:pPr>
@@ -44,26 +44,21 @@
         <w:t xml:space="preserve">passes </w:t>
       </w:r>
       <w:r>
-        <w:t>through an inhomogeneous (</w:t>
-      </w:r>
-      <w:proofErr w:type="spellStart"/>
-      <w:r>
-        <w:t>nonuniform</w:t>
-      </w:r>
-      <w:proofErr w:type="spellEnd"/>
-      <w:r>
-        <w:t>) magnetic field</w:t>
-      </w:r>
-      <w:r>
-        <w:t xml:space="preserve"> taken to be along the z-direction and with some deviation in the x-direction</w:t>
-      </w:r>
-      <w:r>
-        <w:t xml:space="preserve"> the beam splits into two discrete states being spin up or spin down.</w:t>
+        <w:t xml:space="preserve">through an inhomogeneous </w:t>
+      </w:r>
+      <w:r>
+        <w:t>magnetic field</w:t>
       </w:r>
       <w:r>
         <w:t xml:space="preserve"> </w:t>
       </w:r>
       <w:r>
+        <w:t>the beam splits into two discrete states being spin up or spin down.</w:t>
+      </w:r>
+      <w:r>
+        <w:t xml:space="preserve"> </w:t>
+      </w:r>
+      <w:r>
         <w:t xml:space="preserve">This effect is purely quantum mechanical </w:t>
       </w:r>
       <w:r>
@@ -73,7 +68,10 @@
         <w:t xml:space="preserve">it </w:t>
       </w:r>
       <w:r>
-        <w:t xml:space="preserve">is owing to an inherent property possessed by particles called </w:t>
+        <w:t>is due</w:t>
+      </w:r>
+      <w:r>
+        <w:t xml:space="preserve"> to an inherent property possessed by particles called </w:t>
       </w:r>
       <w:r>
         <w:rPr>
@@ -115,15 +113,7 @@
         <w:t xml:space="preserve">results of </w:t>
       </w:r>
       <w:r>
-        <w:t>the Stern-</w:t>
-      </w:r>
-      <w:proofErr w:type="spellStart"/>
-      <w:r>
-        <w:t>Gerlach</w:t>
-      </w:r>
-      <w:proofErr w:type="spellEnd"/>
-      <w:r>
-        <w:t xml:space="preserve"> experiment in the classical l</w:t>
+        <w:t>the Stern-Gerlach experiment in the classical l</w:t>
       </w:r>
       <w:r>
         <w:t xml:space="preserve">imit where the states of the electron </w:t>
@@ -152,11 +142,9 @@
       <w:r>
         <w:t xml:space="preserve"> with a Gaussian </w:t>
       </w:r>
-      <w:proofErr w:type="spellStart"/>
-      <w:r>
-        <w:t>wavepacket</w:t>
-      </w:r>
-      <w:proofErr w:type="spellEnd"/>
+      <w:r>
+        <w:t>wave packet</w:t>
+      </w:r>
       <w:r>
         <w:t xml:space="preserve"> </w:t>
       </w:r>
@@ -329,27 +317,13 @@
         <w:rPr>
           <w:rFonts w:eastAsiaTheme="minorEastAsia"/>
         </w:rPr>
-        <w:t xml:space="preserve"> is the gyromagnetic </w:t>
-      </w:r>
-      <w:proofErr w:type="gramStart"/>
-      <w:r>
-        <w:rPr>
-          <w:rFonts w:eastAsiaTheme="minorEastAsia"/>
-        </w:rPr>
-        <w:t>ratio</w:t>
-      </w:r>
-      <w:r>
-        <w:rPr>
-          <w:rFonts w:eastAsiaTheme="minorEastAsia"/>
-        </w:rPr>
-        <w:t>.</w:t>
-      </w:r>
-      <w:proofErr w:type="gramEnd"/>
-      <w:r>
-        <w:rPr>
-          <w:rFonts w:eastAsiaTheme="minorEastAsia"/>
-        </w:rPr>
-        <w:t xml:space="preserve"> T</w:t>
+        <w:t xml:space="preserve"> is the gyromagnetic ratio</w:t>
+      </w:r>
+      <w:r>
+        <w:rPr>
+          <w:rFonts w:eastAsiaTheme="minorEastAsia"/>
+        </w:rPr>
+        <w:t>. T</w:t>
       </w:r>
       <w:r>
         <w:rPr>
@@ -516,13 +490,8 @@
         <w:t xml:space="preserve"> two-dimensional</w:t>
       </w:r>
       <w:r>
-        <w:t xml:space="preserve"> </w:t>
-      </w:r>
-      <w:proofErr w:type="spellStart"/>
-      <w:r>
-        <w:t>Schr</w:t>
-      </w:r>
-      <w:proofErr w:type="spellEnd"/>
+        <w:t xml:space="preserve"> Schr</w:t>
+      </w:r>
       <m:oMath>
         <m:acc>
           <m:accPr>
@@ -1995,14 +1964,12 @@
         </w:rPr>
         <w:t xml:space="preserve">To solve the two-dimensional </w:t>
       </w:r>
-      <w:proofErr w:type="spellStart"/>
       <w:r>
         <w:rPr>
           <w:rFonts w:eastAsiaTheme="minorEastAsia"/>
         </w:rPr>
         <w:t>Schr</w:t>
       </w:r>
-      <w:proofErr w:type="spellEnd"/>
       <m:oMath>
         <m:acc>
           <m:accPr>
@@ -2028,7 +1995,19 @@
         <w:rPr>
           <w:rFonts w:eastAsiaTheme="minorEastAsia"/>
         </w:rPr>
-        <w:t>odiner</w:t>
+        <w:t>odin</w:t>
+      </w:r>
+      <w:r>
+        <w:rPr>
+          <w:rFonts w:eastAsiaTheme="minorEastAsia"/>
+        </w:rPr>
+        <w:t>g</w:t>
+      </w:r>
+      <w:r>
+        <w:rPr>
+          <w:rFonts w:eastAsiaTheme="minorEastAsia"/>
+        </w:rPr>
+        <w:t>er</w:t>
       </w:r>
       <w:r>
         <w:rPr>
@@ -2066,44 +2045,42 @@
         </w:rPr>
         <w:t xml:space="preserve">space and time were discretized onto a lattice and the </w:t>
       </w:r>
-      <w:proofErr w:type="spellStart"/>
-      <w:r>
-        <w:rPr>
-          <w:rFonts w:eastAsiaTheme="minorEastAsia"/>
-        </w:rPr>
-        <w:t>wavefunction</w:t>
-      </w:r>
-      <w:proofErr w:type="spellEnd"/>
-      <w:r>
-        <w:rPr>
-          <w:rFonts w:eastAsiaTheme="minorEastAsia"/>
-        </w:rPr>
-        <w:t xml:space="preserve"> was solved at each site on the </w:t>
+      <w:r>
+        <w:rPr>
+          <w:rFonts w:eastAsiaTheme="minorEastAsia"/>
+        </w:rPr>
+        <w:t>wave function</w:t>
+      </w:r>
+      <w:r>
+        <w:rPr>
+          <w:rFonts w:eastAsiaTheme="minorEastAsia"/>
+        </w:rPr>
+        <w:t xml:space="preserve"> was solved at each site on the lattice. When using the finite difference method, the</w:t>
+      </w:r>
+      <w:r>
+        <w:rPr>
+          <w:rFonts w:eastAsiaTheme="minorEastAsia"/>
+        </w:rPr>
+        <w:t xml:space="preserve"> second-ordered</w:t>
+      </w:r>
+      <w:r>
+        <w:rPr>
+          <w:rFonts w:eastAsiaTheme="minorEastAsia"/>
+        </w:rPr>
+        <w:t xml:space="preserve"> spatial derivatives</w:t>
+      </w:r>
+      <w:r>
+        <w:rPr>
+          <w:rFonts w:eastAsiaTheme="minorEastAsia"/>
+        </w:rPr>
+        <w:t xml:space="preserve">, the </w:t>
       </w:r>
       <w:r>
         <w:rPr>
           <w:rFonts w:eastAsiaTheme="minorEastAsia"/>
         </w:rPr>
         <w:lastRenderedPageBreak/>
-        <w:t>lattice. When using the finite difference method, the</w:t>
-      </w:r>
-      <w:r>
-        <w:rPr>
-          <w:rFonts w:eastAsiaTheme="minorEastAsia"/>
-        </w:rPr>
-        <w:t xml:space="preserve"> second-ordered</w:t>
-      </w:r>
-      <w:r>
-        <w:rPr>
-          <w:rFonts w:eastAsiaTheme="minorEastAsia"/>
-        </w:rPr>
-        <w:t xml:space="preserve"> spatial derivatives</w:t>
-      </w:r>
-      <w:r>
-        <w:rPr>
-          <w:rFonts w:eastAsiaTheme="minorEastAsia"/>
-        </w:rPr>
-        <w:t xml:space="preserve">, the first-ordered spatial derivatives, and </w:t>
+        <w:t xml:space="preserve">first-ordered spatial derivatives, and </w:t>
       </w:r>
       <w:r>
         <w:rPr>
@@ -2111,14 +2088,12 @@
         </w:rPr>
         <w:t xml:space="preserve">the time derivative in </w:t>
       </w:r>
-      <w:proofErr w:type="spellStart"/>
       <w:r>
         <w:rPr>
           <w:rFonts w:eastAsiaTheme="minorEastAsia"/>
         </w:rPr>
         <w:t>Schr</w:t>
       </w:r>
-      <w:proofErr w:type="spellEnd"/>
       <m:oMath>
         <m:acc>
           <m:accPr>
@@ -2797,11 +2772,13 @@
         <w:jc w:val="both"/>
         <w:rPr>
           <w:rFonts w:ascii="Cambria Math" w:eastAsiaTheme="minorEastAsia" w:hAnsi="Cambria Math"/>
-        </w:rPr>
-      </w:pPr>
-      <w:r>
-        <w:rPr>
-          <w:rFonts w:ascii="Cambria Math" w:eastAsiaTheme="minorEastAsia" w:hAnsi="Cambria Math"/>
+          <w:b/>
+        </w:rPr>
+      </w:pPr>
+      <w:r>
+        <w:rPr>
+          <w:rFonts w:ascii="Cambria Math" w:eastAsiaTheme="minorEastAsia" w:hAnsi="Cambria Math"/>
+          <w:b/>
         </w:rPr>
         <w:t>Results</w:t>
       </w:r>
@@ -2811,8 +2788,211 @@
         <w:jc w:val="both"/>
         <w:rPr>
           <w:rFonts w:ascii="Cambria Math" w:eastAsiaTheme="minorEastAsia" w:hAnsi="Cambria Math"/>
-        </w:rPr>
-      </w:pPr>
+          <w:b/>
+        </w:rPr>
+      </w:pPr>
+      <w:r>
+        <w:rPr>
+          <w:rFonts w:ascii="Cambria Math" w:eastAsiaTheme="minorEastAsia" w:hAnsi="Cambria Math"/>
+          <w:b/>
+        </w:rPr>
+        <w:t xml:space="preserve">For the semi-classical simulation, 5000 silver atoms were given an initialized velocity with random variance in their Cartesian velocity </w:t>
+      </w:r>
+      <w:r>
+        <w:rPr>
+          <w:rFonts w:ascii="Cambria Math" w:eastAsiaTheme="minorEastAsia" w:hAnsi="Cambria Math"/>
+          <w:b/>
+        </w:rPr>
+        <w:t xml:space="preserve">reference </w:t>
+      </w:r>
+      <w:r>
+        <w:rPr>
+          <w:rFonts w:ascii="Cambria Math" w:eastAsiaTheme="minorEastAsia" w:hAnsi="Cambria Math"/>
+          <w:b/>
+        </w:rPr>
+        <w:t>frame. Each atom was given a unique randomized S</w:t>
+      </w:r>
+      <w:r>
+        <w:rPr>
+          <w:rFonts w:ascii="Cambria Math" w:eastAsiaTheme="minorEastAsia" w:hAnsi="Cambria Math"/>
+          <w:b/>
+          <w:vertAlign w:val="subscript"/>
+        </w:rPr>
+        <w:t>x</w:t>
+      </w:r>
+      <w:r>
+        <w:rPr>
+          <w:rFonts w:ascii="Cambria Math" w:eastAsiaTheme="minorEastAsia" w:hAnsi="Cambria Math"/>
+          <w:b/>
+        </w:rPr>
+        <w:t xml:space="preserve"> and S</w:t>
+      </w:r>
+      <w:r>
+        <w:rPr>
+          <w:rFonts w:ascii="Cambria Math" w:eastAsiaTheme="minorEastAsia" w:hAnsi="Cambria Math"/>
+          <w:b/>
+          <w:vertAlign w:val="subscript"/>
+        </w:rPr>
+        <w:t>y</w:t>
+      </w:r>
+      <w:r>
+        <w:rPr>
+          <w:rFonts w:ascii="Cambria Math" w:eastAsiaTheme="minorEastAsia" w:hAnsi="Cambria Math"/>
+          <w:b/>
+        </w:rPr>
+        <w:t xml:space="preserve"> spin value between the values of -1 and +1, such that the S</w:t>
+      </w:r>
+      <w:r>
+        <w:rPr>
+          <w:rFonts w:ascii="Cambria Math" w:eastAsiaTheme="minorEastAsia" w:hAnsi="Cambria Math"/>
+          <w:b/>
+          <w:vertAlign w:val="subscript"/>
+        </w:rPr>
+        <w:t>z</w:t>
+      </w:r>
+      <w:r>
+        <w:rPr>
+          <w:rFonts w:ascii="Cambria Math" w:eastAsiaTheme="minorEastAsia" w:hAnsi="Cambria Math"/>
+          <w:b/>
+        </w:rPr>
+        <w:t xml:space="preserve"> could be calculated from the values of </w:t>
+      </w:r>
+      <w:r>
+        <w:rPr>
+          <w:rFonts w:ascii="Cambria Math" w:eastAsiaTheme="minorEastAsia" w:hAnsi="Cambria Math"/>
+          <w:b/>
+        </w:rPr>
+        <w:t>S</w:t>
+      </w:r>
+      <w:r>
+        <w:rPr>
+          <w:rFonts w:ascii="Cambria Math" w:eastAsiaTheme="minorEastAsia" w:hAnsi="Cambria Math"/>
+          <w:b/>
+          <w:vertAlign w:val="subscript"/>
+        </w:rPr>
+        <w:t>x</w:t>
+      </w:r>
+      <w:r>
+        <w:rPr>
+          <w:rFonts w:ascii="Cambria Math" w:eastAsiaTheme="minorEastAsia" w:hAnsi="Cambria Math"/>
+          <w:b/>
+        </w:rPr>
+        <w:t xml:space="preserve"> and S</w:t>
+      </w:r>
+      <w:r>
+        <w:rPr>
+          <w:rFonts w:ascii="Cambria Math" w:eastAsiaTheme="minorEastAsia" w:hAnsi="Cambria Math"/>
+          <w:b/>
+          <w:vertAlign w:val="subscript"/>
+        </w:rPr>
+        <w:t>y</w:t>
+      </w:r>
+      <w:r>
+        <w:rPr>
+          <w:rFonts w:ascii="Cambria Math" w:eastAsiaTheme="minorEastAsia" w:hAnsi="Cambria Math"/>
+          <w:b/>
+        </w:rPr>
+        <w:t>. This was done to maintain that the spin vector maintained a value of 1 for each atom (</w:t>
+      </w:r>
+      <w:r>
+        <w:rPr>
+          <w:rFonts w:ascii="Cambria Math" w:eastAsiaTheme="minorEastAsia" w:hAnsi="Cambria Math"/>
+          <w:b/>
+        </w:rPr>
+        <w:t>S</w:t>
+      </w:r>
+      <w:r>
+        <w:rPr>
+          <w:rFonts w:ascii="Cambria Math" w:eastAsiaTheme="minorEastAsia" w:hAnsi="Cambria Math"/>
+          <w:b/>
+          <w:vertAlign w:val="subscript"/>
+        </w:rPr>
+        <w:t>x</w:t>
+      </w:r>
+      <w:r>
+        <w:rPr>
+          <w:rFonts w:ascii="Cambria Math" w:eastAsiaTheme="minorEastAsia" w:hAnsi="Cambria Math"/>
+          <w:b/>
+          <w:vertAlign w:val="superscript"/>
+        </w:rPr>
+        <w:t>2</w:t>
+      </w:r>
+      <w:r>
+        <w:rPr>
+          <w:rFonts w:ascii="Cambria Math" w:eastAsiaTheme="minorEastAsia" w:hAnsi="Cambria Math"/>
+          <w:b/>
+        </w:rPr>
+        <w:t>+</w:t>
+      </w:r>
+      <w:r>
+        <w:rPr>
+          <w:rFonts w:ascii="Cambria Math" w:eastAsiaTheme="minorEastAsia" w:hAnsi="Cambria Math"/>
+          <w:b/>
+        </w:rPr>
+        <w:t xml:space="preserve"> S</w:t>
+      </w:r>
+      <w:r>
+        <w:rPr>
+          <w:rFonts w:ascii="Cambria Math" w:eastAsiaTheme="minorEastAsia" w:hAnsi="Cambria Math"/>
+          <w:b/>
+          <w:vertAlign w:val="subscript"/>
+        </w:rPr>
+        <w:t>y</w:t>
+      </w:r>
+      <w:r>
+        <w:rPr>
+          <w:rFonts w:ascii="Cambria Math" w:eastAsiaTheme="minorEastAsia" w:hAnsi="Cambria Math"/>
+          <w:b/>
+          <w:vertAlign w:val="superscript"/>
+        </w:rPr>
+        <w:t>2</w:t>
+      </w:r>
+      <w:r>
+        <w:rPr>
+          <w:rFonts w:ascii="Cambria Math" w:eastAsiaTheme="minorEastAsia" w:hAnsi="Cambria Math"/>
+          <w:b/>
+        </w:rPr>
+        <w:t xml:space="preserve"> +S</w:t>
+      </w:r>
+      <w:r>
+        <w:rPr>
+          <w:rFonts w:ascii="Cambria Math" w:eastAsiaTheme="minorEastAsia" w:hAnsi="Cambria Math"/>
+          <w:b/>
+          <w:vertAlign w:val="subscript"/>
+        </w:rPr>
+        <w:t>z</w:t>
+      </w:r>
+      <w:r>
+        <w:rPr>
+          <w:rFonts w:ascii="Cambria Math" w:eastAsiaTheme="minorEastAsia" w:hAnsi="Cambria Math"/>
+          <w:b/>
+          <w:vertAlign w:val="superscript"/>
+        </w:rPr>
+        <w:t>2</w:t>
+      </w:r>
+      <w:r>
+        <w:rPr>
+          <w:rFonts w:ascii="Cambria Math" w:eastAsiaTheme="minorEastAsia" w:hAnsi="Cambria Math"/>
+          <w:b/>
+        </w:rPr>
+        <w:t>=1)</w:t>
+      </w:r>
+      <w:r>
+        <w:rPr>
+          <w:rFonts w:ascii="Cambria Math" w:eastAsiaTheme="minorEastAsia" w:hAnsi="Cambria Math"/>
+          <w:b/>
+        </w:rPr>
+        <w:t xml:space="preserve">. </w:t>
+      </w:r>
+      <w:r>
+        <w:rPr>
+          <w:rFonts w:ascii="Cambria Math" w:eastAsiaTheme="minorEastAsia" w:hAnsi="Cambria Math"/>
+          <w:b/>
+        </w:rPr>
+        <w:t xml:space="preserve">The atoms were under a constant force, and thus we calculated their positions as time evolved using Newtonian mechanics. The point of this simulation was to explore how the results would play out for the Stern-Gerlach experiment, had a classically allowed spin-angular momentum been possible. </w:t>
+      </w:r>
+      <w:bookmarkStart w:id="0" w:name="_GoBack"/>
+      <w:bookmarkEnd w:id="0"/>
     </w:p>
     <w:p>
       <w:pPr>
@@ -2843,7 +3023,19 @@
         <w:rPr>
           <w:rFonts w:ascii="Cambria Math" w:eastAsiaTheme="minorEastAsia" w:hAnsi="Cambria Math"/>
         </w:rPr>
-        <w:t xml:space="preserve">The results that were obtained in the classical limit showed that when electrons exit the magnetic field they can populate any state that is symmetric about their initial axis of motion between </w:t>
+        <w:t xml:space="preserve">The results that were obtained in the classical limit showed that when electrons exit the magnetic field </w:t>
+      </w:r>
+      <w:r>
+        <w:rPr>
+          <w:rFonts w:ascii="Cambria Math" w:eastAsiaTheme="minorEastAsia" w:hAnsi="Cambria Math"/>
+        </w:rPr>
+        <w:t xml:space="preserve">as </w:t>
+      </w:r>
+      <w:r>
+        <w:rPr>
+          <w:rFonts w:ascii="Cambria Math" w:eastAsiaTheme="minorEastAsia" w:hAnsi="Cambria Math"/>
+        </w:rPr>
+        <w:t xml:space="preserve">they can populate any state that is symmetric about their initial axis of motion between </w:t>
       </w:r>
       <m:oMath>
         <m:r>
@@ -2995,27 +3187,17 @@
         </w:rPr>
         <w:t xml:space="preserve">term in the magnetic field the result showed two simple </w:t>
       </w:r>
-      <w:proofErr w:type="spellStart"/>
-      <w:r>
-        <w:rPr>
-          <w:rFonts w:ascii="Cambria Math" w:eastAsiaTheme="minorEastAsia" w:hAnsi="Cambria Math"/>
-        </w:rPr>
-        <w:t>Guassian</w:t>
-      </w:r>
-      <w:proofErr w:type="spellEnd"/>
-      <w:r>
-        <w:rPr>
-          <w:rFonts w:ascii="Cambria Math" w:eastAsiaTheme="minorEastAsia" w:hAnsi="Cambria Math"/>
-        </w:rPr>
-        <w:t xml:space="preserve"> distributions splitting about the initial axis and populating</w:t>
-      </w:r>
-      <w:bookmarkStart w:id="0" w:name="_GoBack"/>
-      <w:bookmarkEnd w:id="0"/>
-      <w:r>
-        <w:rPr>
-          <w:rFonts w:ascii="Cambria Math" w:eastAsiaTheme="minorEastAsia" w:hAnsi="Cambria Math"/>
-        </w:rPr>
-        <w:t xml:space="preserve"> into two symmetric states. </w:t>
+      <w:r>
+        <w:rPr>
+          <w:rFonts w:ascii="Cambria Math" w:eastAsiaTheme="minorEastAsia" w:hAnsi="Cambria Math"/>
+        </w:rPr>
+        <w:t>Gaussian</w:t>
+      </w:r>
+      <w:r>
+        <w:rPr>
+          <w:rFonts w:ascii="Cambria Math" w:eastAsiaTheme="minorEastAsia" w:hAnsi="Cambria Math"/>
+        </w:rPr>
+        <w:t xml:space="preserve"> distributions splitting about the initial axis and populating into two symmetric states. </w:t>
       </w:r>
       <w:r>
         <w:rPr>
@@ -3075,6 +3257,7 @@
           <w:b/>
           <w:bCs/>
         </w:rPr>
+        <w:lastRenderedPageBreak/>
         <w:t>Literature cited</w:t>
       </w:r>
     </w:p>
@@ -3096,21 +3279,7 @@
         <w:rPr>
           <w:rFonts w:ascii="Cambria Math" w:eastAsiaTheme="minorEastAsia" w:hAnsi="Cambria Math"/>
         </w:rPr>
-        <w:t>2001. Construction of exact solutions for the Stern-</w:t>
-      </w:r>
-      <w:proofErr w:type="spellStart"/>
-      <w:r>
-        <w:rPr>
-          <w:rFonts w:ascii="Cambria Math" w:eastAsiaTheme="minorEastAsia" w:hAnsi="Cambria Math"/>
-        </w:rPr>
-        <w:t>Gerlach</w:t>
-      </w:r>
-      <w:proofErr w:type="spellEnd"/>
-      <w:r>
-        <w:rPr>
-          <w:rFonts w:ascii="Cambria Math" w:eastAsiaTheme="minorEastAsia" w:hAnsi="Cambria Math"/>
-        </w:rPr>
-        <w:t xml:space="preserve"> effect. </w:t>
+        <w:t xml:space="preserve">2001. Construction of exact solutions for the Stern-Gerlach effect. </w:t>
       </w:r>
       <w:hyperlink r:id="rId5" w:history="1">
         <w:r>
@@ -3133,7 +3302,6 @@
         <w:rPr>
           <w:rFonts w:ascii="Cambria Math" w:eastAsiaTheme="minorEastAsia" w:hAnsi="Cambria Math"/>
         </w:rPr>
-        <w:lastRenderedPageBreak/>
         <w:t xml:space="preserve">Griffiths, David. 2005. </w:t>
       </w:r>
       <w:r>
@@ -3159,43 +3327,67 @@
           <w:i/>
           <w:iCs/>
         </w:rPr>
+        <w:t xml:space="preserve"> ed)</w:t>
+      </w:r>
+      <w:r>
+        <w:rPr>
+          <w:rFonts w:ascii="Cambria Math" w:eastAsiaTheme="minorEastAsia" w:hAnsi="Cambria Math"/>
+        </w:rPr>
+        <w:t>.</w:t>
+      </w:r>
+      <w:r>
+        <w:rPr>
+          <w:rFonts w:ascii="Cambria Math" w:eastAsiaTheme="minorEastAsia" w:hAnsi="Cambria Math"/>
+        </w:rPr>
         <w:t xml:space="preserve"> </w:t>
       </w:r>
-      <w:proofErr w:type="spellStart"/>
+      <w:r>
+        <w:rPr>
+          <w:rFonts w:ascii="Cambria Math" w:eastAsiaTheme="minorEastAsia" w:hAnsi="Cambria Math"/>
+        </w:rPr>
+        <w:t xml:space="preserve">Upper Saddle River, NJ. Person Prentice Hall. </w:t>
+      </w:r>
+    </w:p>
+    <w:p>
+      <w:pPr>
+        <w:jc w:val="both"/>
+        <w:rPr>
+          <w:rFonts w:ascii="Cambria Math" w:eastAsiaTheme="minorEastAsia" w:hAnsi="Cambria Math"/>
+        </w:rPr>
+      </w:pPr>
+      <w:r>
+        <w:rPr>
+          <w:rFonts w:ascii="Cambria Math" w:eastAsiaTheme="minorEastAsia" w:hAnsi="Cambria Math"/>
+        </w:rPr>
+        <w:t xml:space="preserve">Stenson, Jared Rees. 2012. </w:t>
+      </w:r>
       <w:r>
         <w:rPr>
           <w:rFonts w:ascii="Cambria Math" w:eastAsiaTheme="minorEastAsia" w:hAnsi="Cambria Math"/>
           <w:i/>
           <w:iCs/>
         </w:rPr>
-        <w:t>ed</w:t>
-      </w:r>
-      <w:proofErr w:type="spellEnd"/>
+        <w:t>Representations for Understanding the Stern-Gerlach Effect.</w:t>
+      </w:r>
+      <w:r>
+        <w:rPr>
+          <w:rFonts w:ascii="Cambria Math" w:eastAsiaTheme="minorEastAsia" w:hAnsi="Cambria Math"/>
+        </w:rPr>
+        <w:t xml:space="preserve"> </w:t>
+      </w:r>
       <w:r>
         <w:rPr>
           <w:rFonts w:ascii="Cambria Math" w:eastAsiaTheme="minorEastAsia" w:hAnsi="Cambria Math"/>
           <w:i/>
           <w:iCs/>
         </w:rPr>
-        <w:t>)</w:t>
-      </w:r>
-      <w:r>
-        <w:rPr>
-          <w:rFonts w:ascii="Cambria Math" w:eastAsiaTheme="minorEastAsia" w:hAnsi="Cambria Math"/>
-        </w:rPr>
-        <w:t>.</w:t>
-      </w:r>
-      <w:r>
-        <w:rPr>
-          <w:rFonts w:ascii="Cambria Math" w:eastAsiaTheme="minorEastAsia" w:hAnsi="Cambria Math"/>
-        </w:rPr>
-        <w:t xml:space="preserve"> </w:t>
-      </w:r>
-      <w:r>
-        <w:rPr>
-          <w:rFonts w:ascii="Cambria Math" w:eastAsiaTheme="minorEastAsia" w:hAnsi="Cambria Math"/>
-        </w:rPr>
-        <w:t xml:space="preserve">Upper Saddle River, NJ. Person Prentice Hall. </w:t>
+        <w:t>Journal of Blahology</w:t>
+      </w:r>
+      <w:r>
+        <w:rPr>
+          <w:rFonts w:ascii="Cambria Math" w:eastAsiaTheme="minorEastAsia" w:hAnsi="Cambria Math"/>
+        </w:rPr>
+        <w:t xml:space="preserve"> 1:1-2.</w:t>
       </w:r>
     </w:p>
     <w:p>
@@ -3209,7 +3401,7 @@
         <w:rPr>
           <w:rFonts w:ascii="Cambria Math" w:eastAsiaTheme="minorEastAsia" w:hAnsi="Cambria Math"/>
         </w:rPr>
-        <w:t xml:space="preserve">Stenson, Jared Rees. 2012. </w:t>
+        <w:t xml:space="preserve">Yosprakob, Atis and Suwanna, Sujin. 2016. </w:t>
       </w:r>
       <w:r>
         <w:rPr>
@@ -3217,55 +3409,13 @@
           <w:i/>
           <w:iCs/>
         </w:rPr>
-        <w:t>Representations for Understanding the Stern-</w:t>
-      </w:r>
-      <w:proofErr w:type="spellStart"/>
-      <w:r>
-        <w:rPr>
-          <w:rFonts w:ascii="Cambria Math" w:eastAsiaTheme="minorEastAsia" w:hAnsi="Cambria Math"/>
-          <w:i/>
-          <w:iCs/>
-        </w:rPr>
-        <w:t>Gerlach</w:t>
-      </w:r>
-      <w:proofErr w:type="spellEnd"/>
-      <w:r>
-        <w:rPr>
-          <w:rFonts w:ascii="Cambria Math" w:eastAsiaTheme="minorEastAsia" w:hAnsi="Cambria Math"/>
-          <w:i/>
-          <w:iCs/>
-        </w:rPr>
-        <w:t xml:space="preserve"> Effect.</w:t>
-      </w:r>
-      <w:r>
-        <w:rPr>
-          <w:rFonts w:ascii="Cambria Math" w:eastAsiaTheme="minorEastAsia" w:hAnsi="Cambria Math"/>
-        </w:rPr>
-        <w:t xml:space="preserve"> </w:t>
-      </w:r>
-      <w:r>
-        <w:rPr>
-          <w:rFonts w:ascii="Cambria Math" w:eastAsiaTheme="minorEastAsia" w:hAnsi="Cambria Math"/>
-          <w:i/>
-          <w:iCs/>
-        </w:rPr>
-        <w:t xml:space="preserve">Journal of </w:t>
-      </w:r>
-      <w:proofErr w:type="spellStart"/>
-      <w:r>
-        <w:rPr>
-          <w:rFonts w:ascii="Cambria Math" w:eastAsiaTheme="minorEastAsia" w:hAnsi="Cambria Math"/>
-          <w:i/>
-          <w:iCs/>
-        </w:rPr>
-        <w:t>Blahology</w:t>
-      </w:r>
-      <w:proofErr w:type="spellEnd"/>
-      <w:r>
-        <w:rPr>
-          <w:rFonts w:ascii="Cambria Math" w:eastAsiaTheme="minorEastAsia" w:hAnsi="Cambria Math"/>
-        </w:rPr>
-        <w:t xml:space="preserve"> 1:1-2.</w:t>
+        <w:t xml:space="preserve">Time Evolution of Gaussian Wave Packets under Dirac Equation with Fluctuating Mass and Potential. </w:t>
+      </w:r>
+      <w:r>
+        <w:rPr>
+          <w:rFonts w:ascii="Cambria Math" w:eastAsiaTheme="minorEastAsia" w:hAnsi="Cambria Math"/>
+        </w:rPr>
+        <w:t>Bangkok, Thailand. arXiv:1601.03827v1.</w:t>
       </w:r>
     </w:p>
     <w:p>
@@ -3275,111 +3425,11 @@
           <w:rFonts w:ascii="Cambria Math" w:eastAsiaTheme="minorEastAsia" w:hAnsi="Cambria Math"/>
         </w:rPr>
       </w:pPr>
-      <w:proofErr w:type="spellStart"/>
-      <w:r>
-        <w:rPr>
-          <w:rFonts w:ascii="Cambria Math" w:eastAsiaTheme="minorEastAsia" w:hAnsi="Cambria Math"/>
-        </w:rPr>
-        <w:t>Yosprakob</w:t>
-      </w:r>
-      <w:proofErr w:type="spellEnd"/>
-      <w:r>
-        <w:rPr>
-          <w:rFonts w:ascii="Cambria Math" w:eastAsiaTheme="minorEastAsia" w:hAnsi="Cambria Math"/>
-        </w:rPr>
-        <w:t xml:space="preserve">, </w:t>
-      </w:r>
-      <w:proofErr w:type="spellStart"/>
-      <w:r>
-        <w:rPr>
-          <w:rFonts w:ascii="Cambria Math" w:eastAsiaTheme="minorEastAsia" w:hAnsi="Cambria Math"/>
-        </w:rPr>
-        <w:t>Atis</w:t>
-      </w:r>
-      <w:proofErr w:type="spellEnd"/>
-      <w:r>
-        <w:rPr>
-          <w:rFonts w:ascii="Cambria Math" w:eastAsiaTheme="minorEastAsia" w:hAnsi="Cambria Math"/>
-        </w:rPr>
-        <w:t xml:space="preserve"> and </w:t>
-      </w:r>
-      <w:proofErr w:type="spellStart"/>
-      <w:r>
-        <w:rPr>
-          <w:rFonts w:ascii="Cambria Math" w:eastAsiaTheme="minorEastAsia" w:hAnsi="Cambria Math"/>
-        </w:rPr>
-        <w:t>Suwanna</w:t>
-      </w:r>
-      <w:proofErr w:type="spellEnd"/>
-      <w:r>
-        <w:rPr>
-          <w:rFonts w:ascii="Cambria Math" w:eastAsiaTheme="minorEastAsia" w:hAnsi="Cambria Math"/>
-        </w:rPr>
-        <w:t xml:space="preserve">, </w:t>
-      </w:r>
-      <w:proofErr w:type="spellStart"/>
-      <w:r>
-        <w:rPr>
-          <w:rFonts w:ascii="Cambria Math" w:eastAsiaTheme="minorEastAsia" w:hAnsi="Cambria Math"/>
-        </w:rPr>
-        <w:t>Sujin</w:t>
-      </w:r>
-      <w:proofErr w:type="spellEnd"/>
-      <w:r>
-        <w:rPr>
-          <w:rFonts w:ascii="Cambria Math" w:eastAsiaTheme="minorEastAsia" w:hAnsi="Cambria Math"/>
-        </w:rPr>
-        <w:t xml:space="preserve">. 2016. </w:t>
-      </w:r>
-      <w:r>
-        <w:rPr>
-          <w:rFonts w:ascii="Cambria Math" w:eastAsiaTheme="minorEastAsia" w:hAnsi="Cambria Math"/>
-          <w:i/>
-          <w:iCs/>
-        </w:rPr>
-        <w:t xml:space="preserve">Time Evolution of Gaussian Wave Packets under Dirac Equation with Fluctuating Mass and Potential. </w:t>
-      </w:r>
-      <w:r>
-        <w:rPr>
-          <w:rFonts w:ascii="Cambria Math" w:eastAsiaTheme="minorEastAsia" w:hAnsi="Cambria Math"/>
-        </w:rPr>
-        <w:t>Bangkok, Thailand. arXiv:1601.03827v1.</w:t>
-      </w:r>
-    </w:p>
-    <w:p>
-      <w:pPr>
-        <w:jc w:val="both"/>
-        <w:rPr>
-          <w:rFonts w:ascii="Cambria Math" w:eastAsiaTheme="minorEastAsia" w:hAnsi="Cambria Math"/>
-        </w:rPr>
-      </w:pPr>
-      <w:proofErr w:type="spellStart"/>
-      <w:r>
-        <w:rPr>
-          <w:rFonts w:ascii="Cambria Math" w:eastAsiaTheme="minorEastAsia" w:hAnsi="Cambria Math"/>
-        </w:rPr>
-        <w:t>Zettili</w:t>
-      </w:r>
-      <w:proofErr w:type="spellEnd"/>
-      <w:r>
-        <w:rPr>
-          <w:rFonts w:ascii="Cambria Math" w:eastAsiaTheme="minorEastAsia" w:hAnsi="Cambria Math"/>
-        </w:rPr>
-        <w:t xml:space="preserve">, </w:t>
-      </w:r>
-      <w:proofErr w:type="spellStart"/>
-      <w:r>
-        <w:rPr>
-          <w:rFonts w:ascii="Cambria Math" w:eastAsiaTheme="minorEastAsia" w:hAnsi="Cambria Math"/>
-        </w:rPr>
-        <w:t>Nouredine</w:t>
-      </w:r>
-      <w:proofErr w:type="spellEnd"/>
-      <w:r>
-        <w:rPr>
-          <w:rFonts w:ascii="Cambria Math" w:eastAsiaTheme="minorEastAsia" w:hAnsi="Cambria Math"/>
-        </w:rPr>
-        <w:t xml:space="preserve">. 2009. </w:t>
+      <w:r>
+        <w:rPr>
+          <w:rFonts w:ascii="Cambria Math" w:eastAsiaTheme="minorEastAsia" w:hAnsi="Cambria Math"/>
+        </w:rPr>
+        <w:t xml:space="preserve">Zettili, Nouredine. 2009. </w:t>
       </w:r>
       <w:r>
         <w:rPr>
@@ -3483,7 +3533,7 @@
 </file>
 
 <file path=word/styles.xml><?xml version="1.0" encoding="utf-8"?>
-<w:styles xmlns:mc="http://schemas.openxmlformats.org/markup-compatibility/2006" xmlns:r="http://schemas.openxmlformats.org/officeDocument/2006/relationships" xmlns:w="http://schemas.openxmlformats.org/wordprocessingml/2006/main" xmlns:w14="http://schemas.microsoft.com/office/word/2010/wordml" xmlns:w15="http://schemas.microsoft.com/office/word/2012/wordml" xmlns:w16se="http://schemas.microsoft.com/office/word/2015/wordml/symex" mc:Ignorable="w14 w15 w16se">
+<w:styles xmlns:mc="http://schemas.openxmlformats.org/markup-compatibility/2006" xmlns:r="http://schemas.openxmlformats.org/officeDocument/2006/relationships" xmlns:w="http://schemas.openxmlformats.org/wordprocessingml/2006/main" xmlns:w14="http://schemas.microsoft.com/office/word/2010/wordml" xmlns:w15="http://schemas.microsoft.com/office/word/2012/wordml" mc:Ignorable="w14 w15">
   <w:docDefaults>
     <w:rPrDefault>
       <w:rPr>
@@ -3499,7 +3549,7 @@
       </w:pPr>
     </w:pPrDefault>
   </w:docDefaults>
-  <w:latentStyles w:defLockedState="0" w:defUIPriority="99" w:defSemiHidden="0" w:defUnhideWhenUsed="0" w:defQFormat="0" w:count="372">
+  <w:latentStyles w:defLockedState="0" w:defUIPriority="99" w:defSemiHidden="0" w:defUnhideWhenUsed="0" w:defQFormat="0" w:count="380">
     <w:lsdException w:name="Normal" w:uiPriority="0" w:qFormat="1"/>
     <w:lsdException w:name="heading 1" w:uiPriority="9" w:qFormat="1"/>
     <w:lsdException w:name="heading 2" w:semiHidden="1" w:uiPriority="9" w:unhideWhenUsed="1" w:qFormat="1"/>
@@ -3871,7 +3921,6 @@
     <w:lsdException w:name="List Table 5 Dark Accent 6" w:uiPriority="50"/>
     <w:lsdException w:name="List Table 6 Colorful Accent 6" w:uiPriority="51"/>
     <w:lsdException w:name="List Table 7 Colorful Accent 6" w:uiPriority="52"/>
-    <w:lsdException w:name="Mention" w:semiHidden="1" w:unhideWhenUsed="1"/>
   </w:latentStyles>
   <w:style w:type="paragraph" w:default="1" w:styleId="Normal">
     <w:name w:val="Normal"/>
@@ -3880,6 +3929,7 @@
   <w:style w:type="character" w:default="1" w:styleId="DefaultParagraphFont">
     <w:name w:val="Default Paragraph Font"/>
     <w:uiPriority w:val="1"/>
+    <w:semiHidden/>
     <w:unhideWhenUsed/>
   </w:style>
   <w:style w:type="table" w:default="1" w:styleId="TableNormal">
@@ -4193,7 +4243,7 @@
 </file>
 
 <file path=customXml/itemProps1.xml><?xml version="1.0" encoding="utf-8"?>
-<ds:datastoreItem xmlns:ds="http://schemas.openxmlformats.org/officeDocument/2006/customXml" ds:itemID="{6C851475-D9FB-4F05-9868-DEACDB503475}">
+<ds:datastoreItem xmlns:ds="http://schemas.openxmlformats.org/officeDocument/2006/customXml" ds:itemID="{A73CA83B-6ABA-B843-BAB8-214AF1002AC9}">
   <ds:schemaRefs>
     <ds:schemaRef ds:uri="http://schemas.openxmlformats.org/officeDocument/2006/bibliography"/>
   </ds:schemaRefs>

</xml_diff>

<commit_message>
please read this for the classical results
</commit_message>
<xml_diff>
--- a/work/Poster.docx
+++ b/work/Poster.docx
@@ -2014,13 +2014,13 @@
           </m:e>
         </m:acc>
       </m:oMath>
+      <w:r>
+        <w:rPr>
+          <w:rFonts w:eastAsiaTheme="minorEastAsia"/>
+        </w:rPr>
+        <w:t>odin</w:t>
+      </w:r>
       <w:proofErr w:type="spellStart"/>
-      <w:r>
-        <w:rPr>
-          <w:rFonts w:eastAsiaTheme="minorEastAsia"/>
-        </w:rPr>
-        <w:t>odin</w:t>
-      </w:r>
       <w:r>
         <w:rPr>
           <w:rFonts w:eastAsiaTheme="minorEastAsia"/>
@@ -2799,13 +2799,12 @@
         <w:jc w:val="both"/>
         <w:rPr>
           <w:rFonts w:ascii="Cambria Math" w:eastAsiaTheme="minorEastAsia" w:hAnsi="Cambria Math"/>
-          <w:b/>
-        </w:rPr>
-      </w:pPr>
-      <w:r>
-        <w:rPr>
-          <w:rFonts w:ascii="Cambria Math" w:eastAsiaTheme="minorEastAsia" w:hAnsi="Cambria Math"/>
-          <w:b/>
+        </w:rPr>
+      </w:pPr>
+      <w:bookmarkStart w:id="0" w:name="_GoBack"/>
+      <w:r>
+        <w:rPr>
+          <w:rFonts w:ascii="Cambria Math" w:eastAsiaTheme="minorEastAsia" w:hAnsi="Cambria Math"/>
         </w:rPr>
         <w:t>Results</w:t>
       </w:r>
@@ -2815,272 +2814,357 @@
         <w:jc w:val="both"/>
         <w:rPr>
           <w:rFonts w:ascii="Cambria Math" w:eastAsiaTheme="minorEastAsia" w:hAnsi="Cambria Math"/>
+        </w:rPr>
+      </w:pPr>
+      <w:r>
+        <w:rPr>
+          <w:rFonts w:ascii="Cambria Math" w:eastAsiaTheme="minorEastAsia" w:hAnsi="Cambria Math"/>
+        </w:rPr>
+        <w:t xml:space="preserve">For the semi-classical simulation, 5000 silver atoms were given an initialized velocity with random variance in their Cartesian velocity </w:t>
+      </w:r>
+      <w:r>
+        <w:rPr>
+          <w:rFonts w:ascii="Cambria Math" w:eastAsiaTheme="minorEastAsia" w:hAnsi="Cambria Math"/>
+        </w:rPr>
+        <w:t xml:space="preserve">reference </w:t>
+      </w:r>
+      <w:r>
+        <w:rPr>
+          <w:rFonts w:ascii="Cambria Math" w:eastAsiaTheme="minorEastAsia" w:hAnsi="Cambria Math"/>
+        </w:rPr>
+        <w:t xml:space="preserve">frame. Each atom was given a unique randomized </w:t>
+      </w:r>
+      <w:proofErr w:type="spellStart"/>
+      <w:r>
+        <w:rPr>
+          <w:rFonts w:ascii="Cambria Math" w:eastAsiaTheme="minorEastAsia" w:hAnsi="Cambria Math"/>
+        </w:rPr>
+        <w:t>S</w:t>
+      </w:r>
+      <w:r>
+        <w:rPr>
+          <w:rFonts w:ascii="Cambria Math" w:eastAsiaTheme="minorEastAsia" w:hAnsi="Cambria Math"/>
+          <w:vertAlign w:val="subscript"/>
+        </w:rPr>
+        <w:t>x</w:t>
+      </w:r>
+      <w:proofErr w:type="spellEnd"/>
+      <w:r>
+        <w:rPr>
+          <w:rFonts w:ascii="Cambria Math" w:eastAsiaTheme="minorEastAsia" w:hAnsi="Cambria Math"/>
+        </w:rPr>
+        <w:t xml:space="preserve"> and </w:t>
+      </w:r>
+      <w:proofErr w:type="spellStart"/>
+      <w:r>
+        <w:rPr>
+          <w:rFonts w:ascii="Cambria Math" w:eastAsiaTheme="minorEastAsia" w:hAnsi="Cambria Math"/>
+        </w:rPr>
+        <w:t>S</w:t>
+      </w:r>
+      <w:r>
+        <w:rPr>
+          <w:rFonts w:ascii="Cambria Math" w:eastAsiaTheme="minorEastAsia" w:hAnsi="Cambria Math"/>
+          <w:vertAlign w:val="subscript"/>
+        </w:rPr>
+        <w:t>y</w:t>
+      </w:r>
+      <w:proofErr w:type="spellEnd"/>
+      <w:r>
+        <w:rPr>
+          <w:rFonts w:ascii="Cambria Math" w:eastAsiaTheme="minorEastAsia" w:hAnsi="Cambria Math"/>
+        </w:rPr>
+        <w:t xml:space="preserve"> spin value between the values of -1 and +1, such that the </w:t>
+      </w:r>
+      <w:proofErr w:type="spellStart"/>
+      <w:r>
+        <w:rPr>
+          <w:rFonts w:ascii="Cambria Math" w:eastAsiaTheme="minorEastAsia" w:hAnsi="Cambria Math"/>
+        </w:rPr>
+        <w:t>S</w:t>
+      </w:r>
+      <w:r>
+        <w:rPr>
+          <w:rFonts w:ascii="Cambria Math" w:eastAsiaTheme="minorEastAsia" w:hAnsi="Cambria Math"/>
+          <w:vertAlign w:val="subscript"/>
+        </w:rPr>
+        <w:t>z</w:t>
+      </w:r>
+      <w:proofErr w:type="spellEnd"/>
+      <w:r>
+        <w:rPr>
+          <w:rFonts w:ascii="Cambria Math" w:eastAsiaTheme="minorEastAsia" w:hAnsi="Cambria Math"/>
+        </w:rPr>
+        <w:t xml:space="preserve"> could be calculated from the values of </w:t>
+      </w:r>
+      <w:proofErr w:type="spellStart"/>
+      <w:r>
+        <w:rPr>
+          <w:rFonts w:ascii="Cambria Math" w:eastAsiaTheme="minorEastAsia" w:hAnsi="Cambria Math"/>
+        </w:rPr>
+        <w:t>S</w:t>
+      </w:r>
+      <w:r>
+        <w:rPr>
+          <w:rFonts w:ascii="Cambria Math" w:eastAsiaTheme="minorEastAsia" w:hAnsi="Cambria Math"/>
+          <w:vertAlign w:val="subscript"/>
+        </w:rPr>
+        <w:t>x</w:t>
+      </w:r>
+      <w:proofErr w:type="spellEnd"/>
+      <w:r>
+        <w:rPr>
+          <w:rFonts w:ascii="Cambria Math" w:eastAsiaTheme="minorEastAsia" w:hAnsi="Cambria Math"/>
+        </w:rPr>
+        <w:t xml:space="preserve"> and </w:t>
+      </w:r>
+      <w:proofErr w:type="spellStart"/>
+      <w:r>
+        <w:rPr>
+          <w:rFonts w:ascii="Cambria Math" w:eastAsiaTheme="minorEastAsia" w:hAnsi="Cambria Math"/>
+        </w:rPr>
+        <w:t>S</w:t>
+      </w:r>
+      <w:r>
+        <w:rPr>
+          <w:rFonts w:ascii="Cambria Math" w:eastAsiaTheme="minorEastAsia" w:hAnsi="Cambria Math"/>
+          <w:vertAlign w:val="subscript"/>
+        </w:rPr>
+        <w:t>y</w:t>
+      </w:r>
+      <w:proofErr w:type="spellEnd"/>
+      <w:r>
+        <w:rPr>
+          <w:rFonts w:ascii="Cambria Math" w:eastAsiaTheme="minorEastAsia" w:hAnsi="Cambria Math"/>
+        </w:rPr>
+        <w:t>. This was done to maintain that the spin vector maintained a value of 1 for each atom (S</w:t>
+      </w:r>
+      <w:r>
+        <w:rPr>
+          <w:rFonts w:ascii="Cambria Math" w:eastAsiaTheme="minorEastAsia" w:hAnsi="Cambria Math"/>
+          <w:vertAlign w:val="subscript"/>
+        </w:rPr>
+        <w:t>x</w:t>
+      </w:r>
+      <w:r>
+        <w:rPr>
+          <w:rFonts w:ascii="Cambria Math" w:eastAsiaTheme="minorEastAsia" w:hAnsi="Cambria Math"/>
+          <w:vertAlign w:val="superscript"/>
+        </w:rPr>
+        <w:t>2</w:t>
+      </w:r>
+      <w:r>
+        <w:rPr>
+          <w:rFonts w:ascii="Cambria Math" w:eastAsiaTheme="minorEastAsia" w:hAnsi="Cambria Math"/>
+        </w:rPr>
+        <w:t>+ S</w:t>
+      </w:r>
+      <w:r>
+        <w:rPr>
+          <w:rFonts w:ascii="Cambria Math" w:eastAsiaTheme="minorEastAsia" w:hAnsi="Cambria Math"/>
+          <w:vertAlign w:val="subscript"/>
+        </w:rPr>
+        <w:t>y</w:t>
+      </w:r>
+      <w:r>
+        <w:rPr>
+          <w:rFonts w:ascii="Cambria Math" w:eastAsiaTheme="minorEastAsia" w:hAnsi="Cambria Math"/>
+          <w:vertAlign w:val="superscript"/>
+        </w:rPr>
+        <w:t>2</w:t>
+      </w:r>
+      <w:r>
+        <w:rPr>
+          <w:rFonts w:ascii="Cambria Math" w:eastAsiaTheme="minorEastAsia" w:hAnsi="Cambria Math"/>
+        </w:rPr>
+        <w:t xml:space="preserve"> +S</w:t>
+      </w:r>
+      <w:r>
+        <w:rPr>
+          <w:rFonts w:ascii="Cambria Math" w:eastAsiaTheme="minorEastAsia" w:hAnsi="Cambria Math"/>
+          <w:vertAlign w:val="subscript"/>
+        </w:rPr>
+        <w:t>z</w:t>
+      </w:r>
+      <w:r>
+        <w:rPr>
+          <w:rFonts w:ascii="Cambria Math" w:eastAsiaTheme="minorEastAsia" w:hAnsi="Cambria Math"/>
+          <w:vertAlign w:val="superscript"/>
+        </w:rPr>
+        <w:t>2</w:t>
+      </w:r>
+      <w:r>
+        <w:rPr>
+          <w:rFonts w:ascii="Cambria Math" w:eastAsiaTheme="minorEastAsia" w:hAnsi="Cambria Math"/>
+        </w:rPr>
+        <w:t>=1)</w:t>
+      </w:r>
+      <w:r>
+        <w:rPr>
+          <w:rFonts w:ascii="Cambria Math" w:eastAsiaTheme="minorEastAsia" w:hAnsi="Cambria Math"/>
+        </w:rPr>
+        <w:t xml:space="preserve">. </w:t>
+      </w:r>
+      <w:r>
+        <w:rPr>
+          <w:rFonts w:ascii="Cambria Math" w:eastAsiaTheme="minorEastAsia" w:hAnsi="Cambria Math"/>
+        </w:rPr>
+        <w:t>The atoms were under a constant force, and thus we calculated their positions as time evolved using Newtonian mechanics. The point of this simulation was to explore how the results would play out for the Stern-</w:t>
+      </w:r>
+      <w:proofErr w:type="spellStart"/>
+      <w:r>
+        <w:rPr>
+          <w:rFonts w:ascii="Cambria Math" w:eastAsiaTheme="minorEastAsia" w:hAnsi="Cambria Math"/>
+        </w:rPr>
+        <w:t>Gerlach</w:t>
+      </w:r>
+      <w:proofErr w:type="spellEnd"/>
+      <w:r>
+        <w:rPr>
+          <w:rFonts w:ascii="Cambria Math" w:eastAsiaTheme="minorEastAsia" w:hAnsi="Cambria Math"/>
+        </w:rPr>
+        <w:t xml:space="preserve"> experiment, had a classically allowed spin-angular momentum been possible. </w:t>
+      </w:r>
+      <w:r>
+        <w:rPr>
+          <w:rFonts w:ascii="Cambria Math" w:eastAsiaTheme="minorEastAsia" w:hAnsi="Cambria Math"/>
+        </w:rPr>
+        <w:t xml:space="preserve">For this simulation specifically, we were interested in the relationships between the magnetic field and the force that it caused on the atoms themselves, choosing to neglect specific units of length. For that case, it the specific units were chosen to be ignored as they would only scale the relationships that our data demonstrated (note figure 1). </w:t>
+      </w:r>
+    </w:p>
+    <w:bookmarkEnd w:id="0"/>
+    <w:p>
+      <w:pPr>
+        <w:keepNext/>
+        <w:jc w:val="both"/>
+      </w:pPr>
+      <w:r>
+        <w:rPr>
+          <w:rFonts w:ascii="Cambria Math" w:eastAsiaTheme="minorEastAsia" w:hAnsi="Cambria Math"/>
           <w:b/>
-        </w:rPr>
-      </w:pPr>
-      <w:r>
+          <w:noProof/>
+        </w:rPr>
+        <w:lastRenderedPageBreak/>
+        <w:drawing>
+          <wp:inline distT="0" distB="0" distL="0" distR="0" wp14:anchorId="5863CFED" wp14:editId="0094270A">
+            <wp:extent cx="5486400" cy="3657600"/>
+            <wp:effectExtent l="0" t="0" r="0" b="0"/>
+            <wp:docPr id="1" name="Picture 1" descr="../Submission/Classical.png"/>
+            <wp:cNvGraphicFramePr>
+              <a:graphicFrameLocks xmlns:a="http://schemas.openxmlformats.org/drawingml/2006/main" noChangeAspect="1"/>
+            </wp:cNvGraphicFramePr>
+            <a:graphic xmlns:a="http://schemas.openxmlformats.org/drawingml/2006/main">
+              <a:graphicData uri="http://schemas.openxmlformats.org/drawingml/2006/picture">
+                <pic:pic xmlns:pic="http://schemas.openxmlformats.org/drawingml/2006/picture">
+                  <pic:nvPicPr>
+                    <pic:cNvPr id="0" name="Picture 1" descr="../Submission/Classical.png"/>
+                    <pic:cNvPicPr>
+                      <a:picLocks noChangeAspect="1" noChangeArrowheads="1"/>
+                    </pic:cNvPicPr>
+                  </pic:nvPicPr>
+                  <pic:blipFill>
+                    <a:blip r:embed="rId5">
+                      <a:extLst>
+                        <a:ext uri="{28A0092B-C50C-407E-A947-70E740481C1C}">
+                          <a14:useLocalDpi xmlns:a14="http://schemas.microsoft.com/office/drawing/2010/main" val="0"/>
+                        </a:ext>
+                      </a:extLst>
+                    </a:blip>
+                    <a:srcRect/>
+                    <a:stretch>
+                      <a:fillRect/>
+                    </a:stretch>
+                  </pic:blipFill>
+                  <pic:spPr bwMode="auto">
+                    <a:xfrm>
+                      <a:off x="0" y="0"/>
+                      <a:ext cx="5486400" cy="3657600"/>
+                    </a:xfrm>
+                    <a:prstGeom prst="rect">
+                      <a:avLst/>
+                    </a:prstGeom>
+                    <a:noFill/>
+                    <a:ln>
+                      <a:noFill/>
+                    </a:ln>
+                  </pic:spPr>
+                </pic:pic>
+              </a:graphicData>
+            </a:graphic>
+          </wp:inline>
+        </w:drawing>
+      </w:r>
+    </w:p>
+    <w:p>
+      <w:pPr>
+        <w:pStyle w:val="Caption"/>
+        <w:jc w:val="both"/>
         <w:rPr>
           <w:rFonts w:ascii="Cambria Math" w:eastAsiaTheme="minorEastAsia" w:hAnsi="Cambria Math"/>
           <w:b/>
-        </w:rPr>
-        <w:t>For the semi-classical simulation, 5000 silver atoms were given an initialized velocity with random variance in thei</w:t>
-      </w:r>
-      <w:bookmarkStart w:id="0" w:name="_GoBack"/>
-      <w:bookmarkEnd w:id="0"/>
-      <w:r>
+          <w:sz w:val="24"/>
+          <w:szCs w:val="24"/>
+        </w:rPr>
+      </w:pPr>
+      <w:r>
+        <w:rPr>
+          <w:sz w:val="24"/>
+          <w:szCs w:val="24"/>
+        </w:rPr>
+        <w:t xml:space="preserve">Figure </w:t>
+      </w:r>
+      <w:r>
+        <w:rPr>
+          <w:sz w:val="24"/>
+          <w:szCs w:val="24"/>
+        </w:rPr>
+        <w:fldChar w:fldCharType="begin"/>
+      </w:r>
+      <w:r>
+        <w:rPr>
+          <w:sz w:val="24"/>
+          <w:szCs w:val="24"/>
+        </w:rPr>
+        <w:instrText xml:space="preserve"> SEQ Figure \* ARABIC </w:instrText>
+      </w:r>
+      <w:r>
+        <w:rPr>
+          <w:sz w:val="24"/>
+          <w:szCs w:val="24"/>
+        </w:rPr>
+        <w:fldChar w:fldCharType="separate"/>
+      </w:r>
+      <w:r>
+        <w:rPr>
+          <w:noProof/>
+          <w:sz w:val="24"/>
+          <w:szCs w:val="24"/>
+        </w:rPr>
+        <w:t>1</w:t>
+      </w:r>
+      <w:r>
+        <w:rPr>
+          <w:sz w:val="24"/>
+          <w:szCs w:val="24"/>
+        </w:rPr>
+        <w:fldChar w:fldCharType="end"/>
+      </w:r>
+      <w:r>
+        <w:rPr>
+          <w:sz w:val="24"/>
+          <w:szCs w:val="24"/>
+        </w:rPr>
+        <w:t xml:space="preserve"> Semi-classical simulation for 5000 Ag atoms.</w:t>
+      </w:r>
+    </w:p>
+    <w:p>
+      <w:pPr>
+        <w:jc w:val="both"/>
         <w:rPr>
           <w:rFonts w:ascii="Cambria Math" w:eastAsiaTheme="minorEastAsia" w:hAnsi="Cambria Math"/>
           <w:b/>
         </w:rPr>
-        <w:t xml:space="preserve">r Cartesian velocity </w:t>
-      </w:r>
-      <w:r>
-        <w:rPr>
-          <w:rFonts w:ascii="Cambria Math" w:eastAsiaTheme="minorEastAsia" w:hAnsi="Cambria Math"/>
-          <w:b/>
-        </w:rPr>
-        <w:t xml:space="preserve">reference </w:t>
-      </w:r>
-      <w:r>
-        <w:rPr>
-          <w:rFonts w:ascii="Cambria Math" w:eastAsiaTheme="minorEastAsia" w:hAnsi="Cambria Math"/>
-          <w:b/>
-        </w:rPr>
-        <w:t xml:space="preserve">frame. Each atom was given a unique randomized </w:t>
-      </w:r>
-      <w:proofErr w:type="spellStart"/>
-      <w:r>
-        <w:rPr>
-          <w:rFonts w:ascii="Cambria Math" w:eastAsiaTheme="minorEastAsia" w:hAnsi="Cambria Math"/>
-          <w:b/>
-        </w:rPr>
-        <w:t>S</w:t>
-      </w:r>
-      <w:r>
-        <w:rPr>
-          <w:rFonts w:ascii="Cambria Math" w:eastAsiaTheme="minorEastAsia" w:hAnsi="Cambria Math"/>
-          <w:b/>
-          <w:vertAlign w:val="subscript"/>
-        </w:rPr>
-        <w:t>x</w:t>
-      </w:r>
-      <w:proofErr w:type="spellEnd"/>
-      <w:r>
-        <w:rPr>
-          <w:rFonts w:ascii="Cambria Math" w:eastAsiaTheme="minorEastAsia" w:hAnsi="Cambria Math"/>
-          <w:b/>
-        </w:rPr>
-        <w:t xml:space="preserve"> and </w:t>
-      </w:r>
-      <w:proofErr w:type="spellStart"/>
-      <w:r>
-        <w:rPr>
-          <w:rFonts w:ascii="Cambria Math" w:eastAsiaTheme="minorEastAsia" w:hAnsi="Cambria Math"/>
-          <w:b/>
-        </w:rPr>
-        <w:t>S</w:t>
-      </w:r>
-      <w:r>
-        <w:rPr>
-          <w:rFonts w:ascii="Cambria Math" w:eastAsiaTheme="minorEastAsia" w:hAnsi="Cambria Math"/>
-          <w:b/>
-          <w:vertAlign w:val="subscript"/>
-        </w:rPr>
-        <w:t>y</w:t>
-      </w:r>
-      <w:proofErr w:type="spellEnd"/>
-      <w:r>
-        <w:rPr>
-          <w:rFonts w:ascii="Cambria Math" w:eastAsiaTheme="minorEastAsia" w:hAnsi="Cambria Math"/>
-          <w:b/>
-        </w:rPr>
-        <w:t xml:space="preserve"> spin value between the values of -1 and +1, such that the </w:t>
-      </w:r>
-      <w:proofErr w:type="spellStart"/>
-      <w:r>
-        <w:rPr>
-          <w:rFonts w:ascii="Cambria Math" w:eastAsiaTheme="minorEastAsia" w:hAnsi="Cambria Math"/>
-          <w:b/>
-        </w:rPr>
-        <w:t>S</w:t>
-      </w:r>
-      <w:r>
-        <w:rPr>
-          <w:rFonts w:ascii="Cambria Math" w:eastAsiaTheme="minorEastAsia" w:hAnsi="Cambria Math"/>
-          <w:b/>
-          <w:vertAlign w:val="subscript"/>
-        </w:rPr>
-        <w:t>z</w:t>
-      </w:r>
-      <w:proofErr w:type="spellEnd"/>
-      <w:r>
-        <w:rPr>
-          <w:rFonts w:ascii="Cambria Math" w:eastAsiaTheme="minorEastAsia" w:hAnsi="Cambria Math"/>
-          <w:b/>
-        </w:rPr>
-        <w:t xml:space="preserve"> could be calculated from the values of </w:t>
-      </w:r>
-      <w:proofErr w:type="spellStart"/>
-      <w:r>
-        <w:rPr>
-          <w:rFonts w:ascii="Cambria Math" w:eastAsiaTheme="minorEastAsia" w:hAnsi="Cambria Math"/>
-          <w:b/>
-        </w:rPr>
-        <w:t>S</w:t>
-      </w:r>
-      <w:r>
-        <w:rPr>
-          <w:rFonts w:ascii="Cambria Math" w:eastAsiaTheme="minorEastAsia" w:hAnsi="Cambria Math"/>
-          <w:b/>
-          <w:vertAlign w:val="subscript"/>
-        </w:rPr>
-        <w:t>x</w:t>
-      </w:r>
-      <w:proofErr w:type="spellEnd"/>
-      <w:r>
-        <w:rPr>
-          <w:rFonts w:ascii="Cambria Math" w:eastAsiaTheme="minorEastAsia" w:hAnsi="Cambria Math"/>
-          <w:b/>
-        </w:rPr>
-        <w:t xml:space="preserve"> and </w:t>
-      </w:r>
-      <w:proofErr w:type="spellStart"/>
-      <w:r>
-        <w:rPr>
-          <w:rFonts w:ascii="Cambria Math" w:eastAsiaTheme="minorEastAsia" w:hAnsi="Cambria Math"/>
-          <w:b/>
-        </w:rPr>
-        <w:t>S</w:t>
-      </w:r>
-      <w:r>
-        <w:rPr>
-          <w:rFonts w:ascii="Cambria Math" w:eastAsiaTheme="minorEastAsia" w:hAnsi="Cambria Math"/>
-          <w:b/>
-          <w:vertAlign w:val="subscript"/>
-        </w:rPr>
-        <w:t>y</w:t>
-      </w:r>
-      <w:proofErr w:type="spellEnd"/>
-      <w:r>
-        <w:rPr>
-          <w:rFonts w:ascii="Cambria Math" w:eastAsiaTheme="minorEastAsia" w:hAnsi="Cambria Math"/>
-          <w:b/>
-        </w:rPr>
-        <w:t>. This was done to maintain that the spin vector maintained a value of 1 for each atom (</w:t>
-      </w:r>
-      <w:r>
-        <w:rPr>
-          <w:rFonts w:ascii="Cambria Math" w:eastAsiaTheme="minorEastAsia" w:hAnsi="Cambria Math"/>
-          <w:b/>
-        </w:rPr>
-        <w:t>S</w:t>
-      </w:r>
-      <w:r>
-        <w:rPr>
-          <w:rFonts w:ascii="Cambria Math" w:eastAsiaTheme="minorEastAsia" w:hAnsi="Cambria Math"/>
-          <w:b/>
-          <w:vertAlign w:val="subscript"/>
-        </w:rPr>
-        <w:t>x</w:t>
-      </w:r>
-      <w:r>
-        <w:rPr>
-          <w:rFonts w:ascii="Cambria Math" w:eastAsiaTheme="minorEastAsia" w:hAnsi="Cambria Math"/>
-          <w:b/>
-          <w:vertAlign w:val="superscript"/>
-        </w:rPr>
-        <w:t>2</w:t>
-      </w:r>
-      <w:r>
-        <w:rPr>
-          <w:rFonts w:ascii="Cambria Math" w:eastAsiaTheme="minorEastAsia" w:hAnsi="Cambria Math"/>
-          <w:b/>
-        </w:rPr>
-        <w:t>+</w:t>
-      </w:r>
-      <w:r>
-        <w:rPr>
-          <w:rFonts w:ascii="Cambria Math" w:eastAsiaTheme="minorEastAsia" w:hAnsi="Cambria Math"/>
-          <w:b/>
-        </w:rPr>
-        <w:t xml:space="preserve"> S</w:t>
-      </w:r>
-      <w:r>
-        <w:rPr>
-          <w:rFonts w:ascii="Cambria Math" w:eastAsiaTheme="minorEastAsia" w:hAnsi="Cambria Math"/>
-          <w:b/>
-          <w:vertAlign w:val="subscript"/>
-        </w:rPr>
-        <w:t>y</w:t>
-      </w:r>
-      <w:r>
-        <w:rPr>
-          <w:rFonts w:ascii="Cambria Math" w:eastAsiaTheme="minorEastAsia" w:hAnsi="Cambria Math"/>
-          <w:b/>
-          <w:vertAlign w:val="superscript"/>
-        </w:rPr>
-        <w:t>2</w:t>
-      </w:r>
-      <w:r>
-        <w:rPr>
-          <w:rFonts w:ascii="Cambria Math" w:eastAsiaTheme="minorEastAsia" w:hAnsi="Cambria Math"/>
-          <w:b/>
-        </w:rPr>
-        <w:t xml:space="preserve"> +S</w:t>
-      </w:r>
-      <w:r>
-        <w:rPr>
-          <w:rFonts w:ascii="Cambria Math" w:eastAsiaTheme="minorEastAsia" w:hAnsi="Cambria Math"/>
-          <w:b/>
-          <w:vertAlign w:val="subscript"/>
-        </w:rPr>
-        <w:t>z</w:t>
-      </w:r>
-      <w:r>
-        <w:rPr>
-          <w:rFonts w:ascii="Cambria Math" w:eastAsiaTheme="minorEastAsia" w:hAnsi="Cambria Math"/>
-          <w:b/>
-          <w:vertAlign w:val="superscript"/>
-        </w:rPr>
-        <w:t>2</w:t>
-      </w:r>
-      <w:r>
-        <w:rPr>
-          <w:rFonts w:ascii="Cambria Math" w:eastAsiaTheme="minorEastAsia" w:hAnsi="Cambria Math"/>
-          <w:b/>
-        </w:rPr>
-        <w:t>=1)</w:t>
-      </w:r>
-      <w:r>
-        <w:rPr>
-          <w:rFonts w:ascii="Cambria Math" w:eastAsiaTheme="minorEastAsia" w:hAnsi="Cambria Math"/>
-          <w:b/>
-        </w:rPr>
-        <w:t xml:space="preserve">. </w:t>
-      </w:r>
-      <w:r>
-        <w:rPr>
-          <w:rFonts w:ascii="Cambria Math" w:eastAsiaTheme="minorEastAsia" w:hAnsi="Cambria Math"/>
-          <w:b/>
-        </w:rPr>
-        <w:t>The atoms were under a constant force, and thus we calculated their positions as time evolved using Newtonian mechanics. The point of this simulation was to explore how the results would play out for the Stern-</w:t>
-      </w:r>
-      <w:proofErr w:type="spellStart"/>
-      <w:r>
-        <w:rPr>
-          <w:rFonts w:ascii="Cambria Math" w:eastAsiaTheme="minorEastAsia" w:hAnsi="Cambria Math"/>
-          <w:b/>
-        </w:rPr>
-        <w:t>Gerlach</w:t>
-      </w:r>
-      <w:proofErr w:type="spellEnd"/>
-      <w:r>
-        <w:rPr>
-          <w:rFonts w:ascii="Cambria Math" w:eastAsiaTheme="minorEastAsia" w:hAnsi="Cambria Math"/>
-          <w:b/>
-        </w:rPr>
-        <w:t xml:space="preserve"> experiment, had a classically allowed spin-angular momentum been possible. </w:t>
-      </w:r>
+      </w:pPr>
     </w:p>
     <w:p>
       <w:pPr>
@@ -3345,7 +3429,6 @@
           <w:b/>
           <w:bCs/>
         </w:rPr>
-        <w:lastRenderedPageBreak/>
         <w:t>Literature cited</w:t>
       </w:r>
     </w:p>
@@ -3361,6 +3444,7 @@
           <w:rFonts w:ascii="Cambria Math" w:eastAsiaTheme="minorEastAsia" w:hAnsi="Cambria Math"/>
           <w:lang w:val="pt-BR"/>
         </w:rPr>
+        <w:lastRenderedPageBreak/>
         <w:t xml:space="preserve"> Bulnes. Diaz, J. and Oliveira. I.S. </w:t>
       </w:r>
       <w:r>
@@ -3383,7 +3467,7 @@
         </w:rPr>
         <w:t xml:space="preserve"> effect. </w:t>
       </w:r>
-      <w:hyperlink r:id="rId5" w:history="1">
+      <w:hyperlink r:id="rId6" w:history="1">
         <w:r>
           <w:rPr>
             <w:rStyle w:val="Hyperlink"/>
@@ -4194,6 +4278,25 @@
       <w:u w:val="single"/>
     </w:rPr>
   </w:style>
+  <w:style w:type="paragraph" w:styleId="Caption">
+    <w:name w:val="caption"/>
+    <w:basedOn w:val="Normal"/>
+    <w:next w:val="Normal"/>
+    <w:uiPriority w:val="35"/>
+    <w:unhideWhenUsed/>
+    <w:qFormat/>
+    <w:rsid w:val="00AE6C8C"/>
+    <w:pPr>
+      <w:spacing w:after="200" w:line="240" w:lineRule="auto"/>
+    </w:pPr>
+    <w:rPr>
+      <w:i/>
+      <w:iCs/>
+      <w:color w:val="44546A" w:themeColor="text2"/>
+      <w:sz w:val="18"/>
+      <w:szCs w:val="18"/>
+    </w:rPr>
+  </w:style>
 </w:styles>
 </file>
 
@@ -4463,7 +4566,7 @@
 </file>
 
 <file path=customXml/itemProps1.xml><?xml version="1.0" encoding="utf-8"?>
-<ds:datastoreItem xmlns:ds="http://schemas.openxmlformats.org/officeDocument/2006/customXml" ds:itemID="{655AE7BF-4B37-0E44-8603-80684D957D84}">
+<ds:datastoreItem xmlns:ds="http://schemas.openxmlformats.org/officeDocument/2006/customXml" ds:itemID="{198DE026-80B2-2841-98D6-5665159A37F1}">
   <ds:schemaRefs>
     <ds:schemaRef ds:uri="http://schemas.openxmlformats.org/officeDocument/2006/bibliography"/>
   </ds:schemaRefs>

</xml_diff>